<commit_message>
Tipos referência e structs; Desalocação de memória (Garbage Collector e Escopo); Nullable; Vetores
</commit_message>
<xml_diff>
--- a/PDFS/C# COMPLETO Programação Orientada a Objetos + Projetos.docx
+++ b/PDFS/C# COMPLETO Programação Orientada a Objetos + Projetos.docx
@@ -17,8 +17,21 @@
       <w:pPr>
         <w:pStyle w:val="SemEspaamento"/>
       </w:pPr>
-      <w:r>
-        <w:t>Namespace: Agrupamento de classes relacionadas. É uma boa prática colocar as classes criadas dentro de namespaces;</w:t>
+      <w:proofErr w:type="spellStart"/>
+      <w:r>
+        <w:t>Namespace</w:t>
+      </w:r>
+      <w:proofErr w:type="spellEnd"/>
+      <w:r>
+        <w:t xml:space="preserve">: Agrupamento de classes relacionadas. É uma boa prática colocar as classes criadas dentro de </w:t>
+      </w:r>
+      <w:proofErr w:type="spellStart"/>
+      <w:r>
+        <w:t>namespaces</w:t>
+      </w:r>
+      <w:proofErr w:type="spellEnd"/>
+      <w:r>
+        <w:t>;</w:t>
       </w:r>
     </w:p>
     <w:p>
@@ -34,7 +47,15 @@
         <w:pStyle w:val="SemEspaamento"/>
       </w:pPr>
       <w:r>
-        <w:t>Visual Studio Code com a extensão C# instalada</w:t>
+        <w:t xml:space="preserve">Visual Studio </w:t>
+      </w:r>
+      <w:proofErr w:type="spellStart"/>
+      <w:r>
+        <w:t>Code</w:t>
+      </w:r>
+      <w:proofErr w:type="spellEnd"/>
+      <w:r>
+        <w:t xml:space="preserve"> com a extensão C# instalada</w:t>
       </w:r>
       <w:r>
         <w:t>;</w:t>
@@ -64,8 +85,13 @@
         <w:pStyle w:val="Commarcadores"/>
       </w:pPr>
       <w:r>
-        <w:t>Abrir o VSCode</w:t>
-      </w:r>
+        <w:t xml:space="preserve">Abrir o </w:t>
+      </w:r>
+      <w:proofErr w:type="spellStart"/>
+      <w:r>
+        <w:t>VSCode</w:t>
+      </w:r>
+      <w:proofErr w:type="spellEnd"/>
     </w:p>
     <w:p>
       <w:pPr>
@@ -74,6 +100,7 @@
       <w:r>
         <w:t xml:space="preserve">E no terminal (posicionado na pasta criada) executar: </w:t>
       </w:r>
+      <w:proofErr w:type="spellStart"/>
       <w:r>
         <w:rPr>
           <w:b/>
@@ -81,7 +108,17 @@
           <w:i/>
           <w:iCs/>
         </w:rPr>
-        <w:t>dotnet new console --framework net5.0</w:t>
+        <w:t>dotnet</w:t>
+      </w:r>
+      <w:proofErr w:type="spellEnd"/>
+      <w:r>
+        <w:rPr>
+          <w:b/>
+          <w:bCs/>
+          <w:i/>
+          <w:iCs/>
+        </w:rPr>
+        <w:t xml:space="preserve"> new console --framework net5.0</w:t>
       </w:r>
     </w:p>
     <w:p>
@@ -89,8 +126,26 @@
         <w:pStyle w:val="Commarcadores"/>
       </w:pPr>
       <w:r>
-        <w:t>O código de modelo define uma classe, Program , com um único método, Main</w:t>
-      </w:r>
+        <w:t xml:space="preserve">O código de modelo define uma classe, </w:t>
+      </w:r>
+      <w:proofErr w:type="spellStart"/>
+      <w:proofErr w:type="gramStart"/>
+      <w:r>
+        <w:t>Program</w:t>
+      </w:r>
+      <w:proofErr w:type="spellEnd"/>
+      <w:r>
+        <w:t xml:space="preserve"> ,</w:t>
+      </w:r>
+      <w:proofErr w:type="gramEnd"/>
+      <w:r>
+        <w:t xml:space="preserve"> com um único método, </w:t>
+      </w:r>
+      <w:proofErr w:type="spellStart"/>
+      <w:r>
+        <w:t>Main</w:t>
+      </w:r>
+      <w:proofErr w:type="spellEnd"/>
       <w:r>
         <w:t>.</w:t>
       </w:r>
@@ -99,8 +154,29 @@
       <w:pPr>
         <w:pStyle w:val="Commarcadores"/>
       </w:pPr>
-      <w:r>
-        <w:t>Main é o ponto de entrada do aplicativo, o método que é chamado automaticamente pelo runtime quando ele inicia o aplicativo. Quaisquer argumentos de linha de comando fornecidos quando o aplicativo for iniciado estão disponíveis na matriz args.</w:t>
+      <w:proofErr w:type="spellStart"/>
+      <w:r>
+        <w:t>Main</w:t>
+      </w:r>
+      <w:proofErr w:type="spellEnd"/>
+      <w:r>
+        <w:t xml:space="preserve"> é o ponto de entrada do aplicativo, o método que é chamado automaticamente pelo </w:t>
+      </w:r>
+      <w:proofErr w:type="spellStart"/>
+      <w:r>
+        <w:t>runtime</w:t>
+      </w:r>
+      <w:proofErr w:type="spellEnd"/>
+      <w:r>
+        <w:t xml:space="preserve"> quando ele inicia o aplicativo. Quaisquer argumentos de linha de comando fornecidos quando o aplicativo for iniciado estão disponíveis na matriz </w:t>
+      </w:r>
+      <w:proofErr w:type="spellStart"/>
+      <w:r>
+        <w:t>args</w:t>
+      </w:r>
+      <w:proofErr w:type="spellEnd"/>
+      <w:r>
+        <w:t>.</w:t>
       </w:r>
     </w:p>
     <w:p>
@@ -161,16 +237,34 @@
       <w:r>
         <w:t xml:space="preserve">Para executar o aplicativo: </w:t>
       </w:r>
-      <w:r>
-        <w:t>dotnet run</w:t>
-      </w:r>
+      <w:proofErr w:type="spellStart"/>
+      <w:r>
+        <w:t>dotnet</w:t>
+      </w:r>
+      <w:proofErr w:type="spellEnd"/>
+      <w:r>
+        <w:t xml:space="preserve"> </w:t>
+      </w:r>
+      <w:proofErr w:type="spellStart"/>
+      <w:r>
+        <w:t>run</w:t>
+      </w:r>
+      <w:proofErr w:type="spellEnd"/>
     </w:p>
     <w:p>
       <w:pPr>
         <w:pStyle w:val="Ttulo1"/>
       </w:pPr>
       <w:r>
-        <w:t>Estrutura de um Program C#</w:t>
+        <w:t xml:space="preserve">Estrutura de um </w:t>
+      </w:r>
+      <w:proofErr w:type="spellStart"/>
+      <w:r>
+        <w:t>Program</w:t>
+      </w:r>
+      <w:proofErr w:type="spellEnd"/>
+      <w:r>
+        <w:t xml:space="preserve"> C#</w:t>
       </w:r>
     </w:p>
     <w:p>
@@ -178,7 +272,15 @@
         <w:pStyle w:val="SemEspaamento"/>
       </w:pPr>
       <w:r>
-        <w:t>.csproj: Arquivo de configuração</w:t>
+        <w:t>.</w:t>
+      </w:r>
+      <w:proofErr w:type="spellStart"/>
+      <w:r>
+        <w:t>csproj</w:t>
+      </w:r>
+      <w:proofErr w:type="spellEnd"/>
+      <w:r>
+        <w:t>: Arquivo de configuração</w:t>
       </w:r>
     </w:p>
     <w:p>
@@ -186,7 +288,23 @@
         <w:pStyle w:val="Commarcadores"/>
       </w:pPr>
       <w:r>
-        <w:t>.cs: Arquivo com o fonte em C#</w:t>
+        <w:t>.</w:t>
+      </w:r>
+      <w:proofErr w:type="spellStart"/>
+      <w:r>
+        <w:t>cs</w:t>
+      </w:r>
+      <w:proofErr w:type="spellEnd"/>
+      <w:r>
+        <w:t xml:space="preserve">: Arquivo com </w:t>
+      </w:r>
+      <w:proofErr w:type="gramStart"/>
+      <w:r>
+        <w:t>o fonte</w:t>
+      </w:r>
+      <w:proofErr w:type="gramEnd"/>
+      <w:r>
+        <w:t xml:space="preserve"> em C#</w:t>
       </w:r>
     </w:p>
     <w:p>
@@ -194,7 +312,15 @@
         <w:pStyle w:val="Commarcadores"/>
       </w:pPr>
       <w:r>
-        <w:t>Pasta obj e bin: Arquivos compilados</w:t>
+        <w:t xml:space="preserve">Pasta </w:t>
+      </w:r>
+      <w:proofErr w:type="spellStart"/>
+      <w:r>
+        <w:t>obj</w:t>
+      </w:r>
+      <w:proofErr w:type="spellEnd"/>
+      <w:r>
+        <w:t xml:space="preserve"> e bin: Arquivos compilados</w:t>
       </w:r>
     </w:p>
     <w:p>
@@ -269,7 +395,15 @@
       </w:pPr>
       <w:r>
         <w:lastRenderedPageBreak/>
-        <w:t>Declaração: int x = 10;</w:t>
+        <w:t xml:space="preserve">Declaração: </w:t>
+      </w:r>
+      <w:proofErr w:type="spellStart"/>
+      <w:r>
+        <w:t>int</w:t>
+      </w:r>
+      <w:proofErr w:type="spellEnd"/>
+      <w:r>
+        <w:t xml:space="preserve"> x = 10;</w:t>
       </w:r>
     </w:p>
     <w:p>
@@ -277,7 +411,15 @@
         <w:pStyle w:val="Commarcadores"/>
       </w:pPr>
       <w:r>
-        <w:t>Overflow: Cálculo extrapola o tamanho da variável fazendo com que a variável receba o valor do limite oposto (Exemplo1: byte n1 = 255 // n1++ // Resultado = 0; Exemplo2: sbyte n1 = 127 // n1++ // Resultado = -128)</w:t>
+        <w:t xml:space="preserve">Overflow: Cálculo extrapola o tamanho da variável fazendo com que a variável receba o valor do limite oposto (Exemplo1: byte n1 = 255 // n1++ // Resultado = 0; Exemplo2: </w:t>
+      </w:r>
+      <w:proofErr w:type="spellStart"/>
+      <w:r>
+        <w:t>sbyte</w:t>
+      </w:r>
+      <w:proofErr w:type="spellEnd"/>
+      <w:r>
+        <w:t xml:space="preserve"> n1 = 127 // n1++ // Resultado = -128)</w:t>
       </w:r>
     </w:p>
     <w:p>
@@ -285,7 +427,23 @@
         <w:pStyle w:val="Commarcadores"/>
       </w:pPr>
       <w:r>
-        <w:t>Ao utilizar long, acrescentar o “L” no final como boas práticas: long y = 246298356L</w:t>
+        <w:t xml:space="preserve">Ao utilizar </w:t>
+      </w:r>
+      <w:proofErr w:type="spellStart"/>
+      <w:r>
+        <w:t>long</w:t>
+      </w:r>
+      <w:proofErr w:type="spellEnd"/>
+      <w:r>
+        <w:t xml:space="preserve">, acrescentar o “L” no final como boas práticas: </w:t>
+      </w:r>
+      <w:proofErr w:type="spellStart"/>
+      <w:r>
+        <w:t>long</w:t>
+      </w:r>
+      <w:proofErr w:type="spellEnd"/>
+      <w:r>
+        <w:t xml:space="preserve"> y = 246298356L</w:t>
       </w:r>
     </w:p>
     <w:p>
@@ -293,7 +451,15 @@
         <w:pStyle w:val="Commarcadores"/>
       </w:pPr>
       <w:r>
-        <w:t>Ao declarar um char, é possível utilizar o código Unicode (Exemplo: char letra = ’\u0041’)</w:t>
+        <w:t xml:space="preserve">Ao declarar um char, é possível utilizar o código Unicode (Exemplo: char letra </w:t>
+      </w:r>
+      <w:proofErr w:type="gramStart"/>
+      <w:r>
+        <w:t>= ’</w:t>
+      </w:r>
+      <w:proofErr w:type="gramEnd"/>
+      <w:r>
+        <w:t>\u0041’)</w:t>
       </w:r>
     </w:p>
     <w:p>
@@ -301,7 +467,15 @@
         <w:pStyle w:val="Commarcadores"/>
       </w:pPr>
       <w:r>
-        <w:t>Char: Utilizar aspas simples; Strings: aspas duplas</w:t>
+        <w:t xml:space="preserve">Char: Utilizar aspas simples; </w:t>
+      </w:r>
+      <w:proofErr w:type="spellStart"/>
+      <w:r>
+        <w:t>Strings</w:t>
+      </w:r>
+      <w:proofErr w:type="spellEnd"/>
+      <w:r>
+        <w:t>: aspas duplas</w:t>
       </w:r>
     </w:p>
     <w:p>
@@ -309,7 +483,23 @@
         <w:pStyle w:val="Commarcadores"/>
       </w:pPr>
       <w:r>
-        <w:t>Variável float: utilizar um ‘f’ no final (Exemplo: float a = 1.75f)</w:t>
+        <w:t xml:space="preserve">Variável </w:t>
+      </w:r>
+      <w:proofErr w:type="spellStart"/>
+      <w:r>
+        <w:t>float</w:t>
+      </w:r>
+      <w:proofErr w:type="spellEnd"/>
+      <w:r>
+        <w:t xml:space="preserve">: utilizar um ‘f’ no final (Exemplo: </w:t>
+      </w:r>
+      <w:proofErr w:type="spellStart"/>
+      <w:r>
+        <w:t>float</w:t>
+      </w:r>
+      <w:proofErr w:type="spellEnd"/>
+      <w:r>
+        <w:t xml:space="preserve"> a = 1.75f)</w:t>
       </w:r>
     </w:p>
     <w:p>
@@ -367,11 +557,40 @@
         <w:pStyle w:val="SemEspaamento"/>
       </w:pPr>
       <w:r>
-        <w:t xml:space="preserve">Toda classe em C# é uma subclasse de object, logo, ele pode receber </w:t>
-      </w:r>
-      <w:r>
-        <w:t>tipos float, string, char e etc.</w:t>
-      </w:r>
+        <w:t xml:space="preserve">Toda classe em C# é uma subclasse de </w:t>
+      </w:r>
+      <w:proofErr w:type="spellStart"/>
+      <w:r>
+        <w:t>object</w:t>
+      </w:r>
+      <w:proofErr w:type="spellEnd"/>
+      <w:r>
+        <w:t xml:space="preserve">, logo, ele pode receber </w:t>
+      </w:r>
+      <w:r>
+        <w:t xml:space="preserve">tipos </w:t>
+      </w:r>
+      <w:proofErr w:type="spellStart"/>
+      <w:r>
+        <w:t>float</w:t>
+      </w:r>
+      <w:proofErr w:type="spellEnd"/>
+      <w:r>
+        <w:t xml:space="preserve">, </w:t>
+      </w:r>
+      <w:proofErr w:type="spellStart"/>
+      <w:r>
+        <w:t>string</w:t>
+      </w:r>
+      <w:proofErr w:type="spellEnd"/>
+      <w:r>
+        <w:t xml:space="preserve">, </w:t>
+      </w:r>
+      <w:proofErr w:type="gramStart"/>
+      <w:r>
+        <w:t>char e etc.</w:t>
+      </w:r>
+      <w:proofErr w:type="gramEnd"/>
     </w:p>
     <w:p>
       <w:pPr>
@@ -436,8 +655,21 @@
       <w:pPr>
         <w:pStyle w:val="SemEspaamento"/>
       </w:pPr>
-      <w:r>
-        <w:t>Camel Case: lastName (parâmetros de métodos, variáveis dentro de métodos)</w:t>
+      <w:proofErr w:type="spellStart"/>
+      <w:r>
+        <w:t>Camel</w:t>
+      </w:r>
+      <w:proofErr w:type="spellEnd"/>
+      <w:r>
+        <w:t xml:space="preserve"> Case: </w:t>
+      </w:r>
+      <w:proofErr w:type="spellStart"/>
+      <w:r>
+        <w:t>lastName</w:t>
+      </w:r>
+      <w:proofErr w:type="spellEnd"/>
+      <w:r>
+        <w:t xml:space="preserve"> (parâmetros de métodos, variáveis dentro de métodos)</w:t>
       </w:r>
     </w:p>
     <w:p>
@@ -445,7 +677,31 @@
         <w:pStyle w:val="Commarcadores"/>
       </w:pPr>
       <w:r>
-        <w:t>Pascal Case: LastName (namespaces, classe, properties e métodos)</w:t>
+        <w:t xml:space="preserve">Pascal Case: </w:t>
+      </w:r>
+      <w:proofErr w:type="spellStart"/>
+      <w:r>
+        <w:t>LastName</w:t>
+      </w:r>
+      <w:proofErr w:type="spellEnd"/>
+      <w:r>
+        <w:t xml:space="preserve"> (</w:t>
+      </w:r>
+      <w:proofErr w:type="spellStart"/>
+      <w:r>
+        <w:t>namespaces</w:t>
+      </w:r>
+      <w:proofErr w:type="spellEnd"/>
+      <w:r>
+        <w:t xml:space="preserve">, classe, </w:t>
+      </w:r>
+      <w:proofErr w:type="spellStart"/>
+      <w:r>
+        <w:t>properties</w:t>
+      </w:r>
+      <w:proofErr w:type="spellEnd"/>
+      <w:r>
+        <w:t xml:space="preserve"> e métodos)</w:t>
       </w:r>
     </w:p>
     <w:p>
@@ -453,7 +709,15 @@
         <w:pStyle w:val="Commarcadores"/>
       </w:pPr>
       <w:r>
-        <w:t>Padrão _lastName (atributos "internos" da classe)</w:t>
+        <w:t>Padrão _</w:t>
+      </w:r>
+      <w:proofErr w:type="spellStart"/>
+      <w:r>
+        <w:t>lastName</w:t>
+      </w:r>
+      <w:proofErr w:type="spellEnd"/>
+      <w:r>
+        <w:t xml:space="preserve"> (atributos "internos" da classe)</w:t>
       </w:r>
     </w:p>
     <w:p>
@@ -461,18 +725,33 @@
         <w:pStyle w:val="Ttulo1"/>
       </w:pPr>
       <w:r>
-        <w:t>Combinar Strings</w:t>
-      </w:r>
+        <w:t xml:space="preserve">Combinar </w:t>
+      </w:r>
+      <w:proofErr w:type="spellStart"/>
+      <w:r>
+        <w:t>Strings</w:t>
+      </w:r>
+      <w:proofErr w:type="spellEnd"/>
     </w:p>
     <w:p>
       <w:pPr>
         <w:pStyle w:val="SemEspaamento"/>
       </w:pPr>
-      <w:r>
-        <w:t xml:space="preserve">PlaceHolders: </w:t>
-      </w:r>
-      <w:r>
-        <w:t>Console.WriteLine("{0} tem {1} anos e tem saldo igual a {2:F2} reais", nome, idade, saldo);</w:t>
+      <w:proofErr w:type="spellStart"/>
+      <w:r>
+        <w:t>PlaceHolders</w:t>
+      </w:r>
+      <w:proofErr w:type="spellEnd"/>
+      <w:r>
+        <w:t xml:space="preserve">: </w:t>
+      </w:r>
+      <w:proofErr w:type="spellStart"/>
+      <w:r>
+        <w:t>Console.WriteLine</w:t>
+      </w:r>
+      <w:proofErr w:type="spellEnd"/>
+      <w:r>
+        <w:t>("{0} tem {1} anos e tem saldo igual a {2:F2} reais", nome, idade, saldo);</w:t>
       </w:r>
     </w:p>
     <w:p>
@@ -482,8 +761,13 @@
       <w:r>
         <w:t xml:space="preserve">Interpolação: </w:t>
       </w:r>
-      <w:r>
-        <w:t>Console.WriteLine($"{nome} tem {idade} anos e tem saldo igual a {saldo:F2} reais");</w:t>
+      <w:proofErr w:type="spellStart"/>
+      <w:r>
+        <w:t>Console.WriteLine</w:t>
+      </w:r>
+      <w:proofErr w:type="spellEnd"/>
+      <w:r>
+        <w:t>($"{nome} tem {idade} anos e tem saldo igual a {saldo:F2} reais");</w:t>
       </w:r>
     </w:p>
     <w:p>
@@ -491,13 +775,52 @@
         <w:pStyle w:val="Commarcadores"/>
       </w:pPr>
       <w:r>
-        <w:t>Concatenação: Console.WriteLine(nome + " tem " + idade + " anos e tem saldo igual a " + saldo.ToString("F2", CultureInfo.InvariantCulture) + " reais");</w:t>
+        <w:t xml:space="preserve">Concatenação: </w:t>
+      </w:r>
+      <w:proofErr w:type="spellStart"/>
+      <w:r>
+        <w:t>Console.WriteLine</w:t>
+      </w:r>
+      <w:proofErr w:type="spellEnd"/>
+      <w:r>
+        <w:t xml:space="preserve">(nome + " tem " + idade + " anos e tem saldo igual a " + </w:t>
+      </w:r>
+      <w:proofErr w:type="spellStart"/>
+      <w:proofErr w:type="gramStart"/>
+      <w:r>
+        <w:t>saldo.ToString</w:t>
+      </w:r>
+      <w:proofErr w:type="spellEnd"/>
+      <w:proofErr w:type="gramEnd"/>
+      <w:r>
+        <w:t xml:space="preserve">("F2", </w:t>
+      </w:r>
+      <w:proofErr w:type="spellStart"/>
+      <w:r>
+        <w:t>CultureInfo.InvariantCulture</w:t>
+      </w:r>
+      <w:proofErr w:type="spellEnd"/>
+      <w:r>
+        <w:t>) + " reais");</w:t>
       </w:r>
       <w:r>
         <w:t xml:space="preserve"> Necessário: </w:t>
       </w:r>
-      <w:r>
-        <w:t>using System.Globalization;</w:t>
+      <w:proofErr w:type="spellStart"/>
+      <w:r>
+        <w:t>using</w:t>
+      </w:r>
+      <w:proofErr w:type="spellEnd"/>
+      <w:r>
+        <w:t xml:space="preserve"> </w:t>
+      </w:r>
+      <w:proofErr w:type="spellStart"/>
+      <w:r>
+        <w:t>System.Globalization</w:t>
+      </w:r>
+      <w:proofErr w:type="spellEnd"/>
+      <w:r>
+        <w:t>;</w:t>
       </w:r>
     </w:p>
     <w:p>
@@ -579,7 +902,23 @@
         <w:pStyle w:val="Commarcadores"/>
       </w:pPr>
       <w:r>
-        <w:t>Conversão implícita: Quando a conversão de tipos de variáveis pode ocorrer naturalmente. Ex.: Converter de float -&gt; double (de 4 para 8 bits);</w:t>
+        <w:t xml:space="preserve">Conversão implícita: Quando a conversão de tipos de variáveis pode ocorrer naturalmente. Ex.: Converter de </w:t>
+      </w:r>
+      <w:proofErr w:type="spellStart"/>
+      <w:r>
+        <w:t>float</w:t>
+      </w:r>
+      <w:proofErr w:type="spellEnd"/>
+      <w:r>
+        <w:t xml:space="preserve"> -&gt; </w:t>
+      </w:r>
+      <w:proofErr w:type="spellStart"/>
+      <w:r>
+        <w:t>double</w:t>
+      </w:r>
+      <w:proofErr w:type="spellEnd"/>
+      <w:r>
+        <w:t xml:space="preserve"> (de 4 para 8 bits);</w:t>
       </w:r>
     </w:p>
     <w:p>
@@ -587,7 +926,31 @@
         <w:pStyle w:val="Commarcadores"/>
       </w:pPr>
       <w:r>
-        <w:t>Casting (conversão explícita): b = (float)a (no caso o tipo de b é double); b = (int)a</w:t>
+        <w:t>Casting (conversão explícita): b = (</w:t>
+      </w:r>
+      <w:proofErr w:type="spellStart"/>
+      <w:r>
+        <w:t>float</w:t>
+      </w:r>
+      <w:proofErr w:type="spellEnd"/>
+      <w:r>
+        <w:t xml:space="preserve">)a (no caso o tipo de b é </w:t>
+      </w:r>
+      <w:proofErr w:type="spellStart"/>
+      <w:r>
+        <w:t>double</w:t>
+      </w:r>
+      <w:proofErr w:type="spellEnd"/>
+      <w:r>
+        <w:t>); b = (</w:t>
+      </w:r>
+      <w:proofErr w:type="spellStart"/>
+      <w:r>
+        <w:t>int</w:t>
+      </w:r>
+      <w:proofErr w:type="spellEnd"/>
+      <w:r>
+        <w:t>)a</w:t>
       </w:r>
     </w:p>
     <w:p>
@@ -596,7 +959,79 @@
       </w:pPr>
       <w:r>
         <w:lastRenderedPageBreak/>
-        <w:t>Se eu dividir um int por outro int, o compilador entende que eu quero apenas a parte inteira dessa divisão (mesmo que eu esteja atribuindo o valor p um double ou float) então é necessário utilizar o casting para receber o valor real dessa operação: int a; int b; double div = (double) a/b;</w:t>
+        <w:t xml:space="preserve">Se eu dividir um </w:t>
+      </w:r>
+      <w:proofErr w:type="spellStart"/>
+      <w:r>
+        <w:t>int</w:t>
+      </w:r>
+      <w:proofErr w:type="spellEnd"/>
+      <w:r>
+        <w:t xml:space="preserve"> por outro </w:t>
+      </w:r>
+      <w:proofErr w:type="spellStart"/>
+      <w:r>
+        <w:t>int</w:t>
+      </w:r>
+      <w:proofErr w:type="spellEnd"/>
+      <w:r>
+        <w:t xml:space="preserve">, o compilador entende que eu quero apenas a parte inteira dessa divisão (mesmo que eu esteja atribuindo o valor p um </w:t>
+      </w:r>
+      <w:proofErr w:type="spellStart"/>
+      <w:r>
+        <w:t>double</w:t>
+      </w:r>
+      <w:proofErr w:type="spellEnd"/>
+      <w:r>
+        <w:t xml:space="preserve"> ou </w:t>
+      </w:r>
+      <w:proofErr w:type="spellStart"/>
+      <w:r>
+        <w:t>float</w:t>
+      </w:r>
+      <w:proofErr w:type="spellEnd"/>
+      <w:r>
+        <w:t xml:space="preserve">) então é necessário utilizar o casting para receber o valor real dessa operação: </w:t>
+      </w:r>
+      <w:proofErr w:type="spellStart"/>
+      <w:r>
+        <w:t>int</w:t>
+      </w:r>
+      <w:proofErr w:type="spellEnd"/>
+      <w:r>
+        <w:t xml:space="preserve"> a; </w:t>
+      </w:r>
+      <w:proofErr w:type="spellStart"/>
+      <w:r>
+        <w:t>int</w:t>
+      </w:r>
+      <w:proofErr w:type="spellEnd"/>
+      <w:r>
+        <w:t xml:space="preserve"> b; </w:t>
+      </w:r>
+      <w:proofErr w:type="spellStart"/>
+      <w:r>
+        <w:t>double</w:t>
+      </w:r>
+      <w:proofErr w:type="spellEnd"/>
+      <w:r>
+        <w:t xml:space="preserve"> </w:t>
+      </w:r>
+      <w:proofErr w:type="spellStart"/>
+      <w:r>
+        <w:t>div</w:t>
+      </w:r>
+      <w:proofErr w:type="spellEnd"/>
+      <w:r>
+        <w:t xml:space="preserve"> = (</w:t>
+      </w:r>
+      <w:proofErr w:type="spellStart"/>
+      <w:r>
+        <w:t>double</w:t>
+      </w:r>
+      <w:proofErr w:type="spellEnd"/>
+      <w:r>
+        <w:t>) a/b;</w:t>
       </w:r>
     </w:p>
     <w:p>
@@ -627,8 +1062,21 @@
       <w:pPr>
         <w:pStyle w:val="SemEspaamento"/>
       </w:pPr>
-      <w:r>
-        <w:t>Console.ReadLine() -&gt; Stgring;</w:t>
+      <w:proofErr w:type="spellStart"/>
+      <w:r>
+        <w:t>Console.ReadLine</w:t>
+      </w:r>
+      <w:proofErr w:type="spellEnd"/>
+      <w:r>
+        <w:t xml:space="preserve">() -&gt; </w:t>
+      </w:r>
+      <w:proofErr w:type="spellStart"/>
+      <w:r>
+        <w:t>Stgring</w:t>
+      </w:r>
+      <w:proofErr w:type="spellEnd"/>
+      <w:r>
+        <w:t>;</w:t>
       </w:r>
     </w:p>
     <w:p>
@@ -636,7 +1084,36 @@
         <w:pStyle w:val="Commarcadores"/>
       </w:pPr>
       <w:r>
-        <w:t>Split: string[] vet = s.split(‘&lt;Separador&gt;’)</w:t>
+        <w:t xml:space="preserve">Split: </w:t>
+      </w:r>
+      <w:proofErr w:type="spellStart"/>
+      <w:proofErr w:type="gramStart"/>
+      <w:r>
+        <w:t>string</w:t>
+      </w:r>
+      <w:proofErr w:type="spellEnd"/>
+      <w:r>
+        <w:t>[</w:t>
+      </w:r>
+      <w:proofErr w:type="gramEnd"/>
+      <w:r>
+        <w:t xml:space="preserve">] </w:t>
+      </w:r>
+      <w:proofErr w:type="spellStart"/>
+      <w:r>
+        <w:t>vet</w:t>
+      </w:r>
+      <w:proofErr w:type="spellEnd"/>
+      <w:r>
+        <w:t xml:space="preserve"> = </w:t>
+      </w:r>
+      <w:proofErr w:type="spellStart"/>
+      <w:r>
+        <w:t>s.split</w:t>
+      </w:r>
+      <w:proofErr w:type="spellEnd"/>
+      <w:r>
+        <w:t>(‘&lt;Separador&gt;’)</w:t>
       </w:r>
     </w:p>
     <w:p>
@@ -644,7 +1121,49 @@
         <w:pStyle w:val="Commarcadores"/>
       </w:pPr>
       <w:r>
-        <w:t>Conversão de string pra outro tipo: &lt;tipo&gt;.Parse(Console.ReadLine()). Ex.: int.Parse(Console.ReadLine())</w:t>
+        <w:t xml:space="preserve">Conversão de </w:t>
+      </w:r>
+      <w:proofErr w:type="spellStart"/>
+      <w:r>
+        <w:t>string</w:t>
+      </w:r>
+      <w:proofErr w:type="spellEnd"/>
+      <w:r>
+        <w:t xml:space="preserve"> pra outro tipo: &lt;tipo</w:t>
+      </w:r>
+      <w:proofErr w:type="gramStart"/>
+      <w:r>
+        <w:t>&gt;.Parse</w:t>
+      </w:r>
+      <w:proofErr w:type="gramEnd"/>
+      <w:r>
+        <w:t>(</w:t>
+      </w:r>
+      <w:proofErr w:type="spellStart"/>
+      <w:r>
+        <w:t>Console.ReadLine</w:t>
+      </w:r>
+      <w:proofErr w:type="spellEnd"/>
+      <w:r>
+        <w:t xml:space="preserve">()). Ex.: </w:t>
+      </w:r>
+      <w:proofErr w:type="spellStart"/>
+      <w:proofErr w:type="gramStart"/>
+      <w:r>
+        <w:t>int.Parse</w:t>
+      </w:r>
+      <w:proofErr w:type="spellEnd"/>
+      <w:proofErr w:type="gramEnd"/>
+      <w:r>
+        <w:t>(</w:t>
+      </w:r>
+      <w:proofErr w:type="spellStart"/>
+      <w:r>
+        <w:t>Console.ReadLine</w:t>
+      </w:r>
+      <w:proofErr w:type="spellEnd"/>
+      <w:r>
+        <w:t>())</w:t>
       </w:r>
     </w:p>
     <w:p>
@@ -758,7 +1277,15 @@
         <w:pStyle w:val="SemEspaamento"/>
       </w:pPr>
       <w:r>
-        <w:t>Precedência: ! &gt; &amp;&amp; &gt; ||</w:t>
+        <w:t>Precedência</w:t>
+      </w:r>
+      <w:proofErr w:type="gramStart"/>
+      <w:r>
+        <w:t>: !</w:t>
+      </w:r>
+      <w:proofErr w:type="gramEnd"/>
+      <w:r>
+        <w:t xml:space="preserve"> &gt; &amp;&amp; &gt; ||</w:t>
       </w:r>
     </w:p>
     <w:p>
@@ -839,8 +1366,21 @@
         </w:numPr>
         <w:ind w:left="360" w:firstLine="348"/>
       </w:pPr>
-      <w:r>
-        <w:t>static &lt;tipo retorno&gt; Nome_Funcao(&lt;tipo&gt; a, &lt;tipo&gt; b, ...) {</w:t>
+      <w:proofErr w:type="spellStart"/>
+      <w:r>
+        <w:t>static</w:t>
+      </w:r>
+      <w:proofErr w:type="spellEnd"/>
+      <w:r>
+        <w:t xml:space="preserve"> &lt;tipo retorno&gt; </w:t>
+      </w:r>
+      <w:proofErr w:type="spellStart"/>
+      <w:r>
+        <w:t>Nome_Funcao</w:t>
+      </w:r>
+      <w:proofErr w:type="spellEnd"/>
+      <w:r>
+        <w:t>(&lt;tipo&gt; a, &lt;tipo&gt; b, ...) {</w:t>
       </w:r>
     </w:p>
     <w:p>
@@ -865,8 +1405,13 @@
         </w:numPr>
         <w:ind w:left="1068"/>
       </w:pPr>
-      <w:r>
-        <w:t>Return x</w:t>
+      <w:proofErr w:type="spellStart"/>
+      <w:r>
+        <w:t>Return</w:t>
+      </w:r>
+      <w:proofErr w:type="spellEnd"/>
+      <w:r>
+        <w:t xml:space="preserve"> x</w:t>
       </w:r>
     </w:p>
     <w:p>
@@ -894,8 +1439,13 @@
       <w:pPr>
         <w:pStyle w:val="SemEspaamento"/>
       </w:pPr>
-      <w:r>
-        <w:t>While:</w:t>
+      <w:proofErr w:type="spellStart"/>
+      <w:r>
+        <w:t>While</w:t>
+      </w:r>
+      <w:proofErr w:type="spellEnd"/>
+      <w:r>
+        <w:t>:</w:t>
       </w:r>
     </w:p>
     <w:p>
@@ -1091,8 +1641,23 @@
         <w:ind w:firstLine="360"/>
         <w:contextualSpacing/>
       </w:pPr>
-      <w:r>
-        <w:t>namespace  NomeNameSpace {</w:t>
+      <w:proofErr w:type="spellStart"/>
+      <w:proofErr w:type="gramStart"/>
+      <w:r>
+        <w:t>namespace</w:t>
+      </w:r>
+      <w:proofErr w:type="spellEnd"/>
+      <w:r>
+        <w:t xml:space="preserve">  </w:t>
+      </w:r>
+      <w:proofErr w:type="spellStart"/>
+      <w:r>
+        <w:t>NomeNameSpace</w:t>
+      </w:r>
+      <w:proofErr w:type="spellEnd"/>
+      <w:proofErr w:type="gramEnd"/>
+      <w:r>
+        <w:t xml:space="preserve"> {</w:t>
       </w:r>
     </w:p>
     <w:p>
@@ -1104,7 +1669,30 @@
       </w:r>
       <w:r>
         <w:tab/>
-        <w:t>public class nomeClasse {</w:t>
+      </w:r>
+      <w:proofErr w:type="spellStart"/>
+      <w:r>
+        <w:t>public</w:t>
+      </w:r>
+      <w:proofErr w:type="spellEnd"/>
+      <w:r>
+        <w:t xml:space="preserve"> </w:t>
+      </w:r>
+      <w:proofErr w:type="spellStart"/>
+      <w:r>
+        <w:t>class</w:t>
+      </w:r>
+      <w:proofErr w:type="spellEnd"/>
+      <w:r>
+        <w:t xml:space="preserve"> </w:t>
+      </w:r>
+      <w:proofErr w:type="spellStart"/>
+      <w:r>
+        <w:t>nomeClasse</w:t>
+      </w:r>
+      <w:proofErr w:type="spellEnd"/>
+      <w:r>
+        <w:t xml:space="preserve"> {</w:t>
       </w:r>
     </w:p>
     <w:p>
@@ -1116,7 +1704,31 @@
       </w:r>
       <w:r>
         <w:tab/>
-        <w:t xml:space="preserve"> public &lt;tipo&gt; atributo1;   //Public para conseguir acessar os atributos</w:t>
+        <w:t xml:space="preserve"> </w:t>
+      </w:r>
+      <w:proofErr w:type="spellStart"/>
+      <w:r>
+        <w:t>public</w:t>
+      </w:r>
+      <w:proofErr w:type="spellEnd"/>
+      <w:r>
+        <w:t xml:space="preserve"> &lt;tipo&gt; atributo</w:t>
+      </w:r>
+      <w:proofErr w:type="gramStart"/>
+      <w:r>
+        <w:t xml:space="preserve">1;   </w:t>
+      </w:r>
+      <w:proofErr w:type="gramEnd"/>
+      <w:r>
+        <w:t>//</w:t>
+      </w:r>
+      <w:proofErr w:type="spellStart"/>
+      <w:r>
+        <w:t>Public</w:t>
+      </w:r>
+      <w:proofErr w:type="spellEnd"/>
+      <w:r>
+        <w:t xml:space="preserve"> para conseguir acessar os atributos</w:t>
       </w:r>
     </w:p>
     <w:p>
@@ -1151,8 +1763,13 @@
         </w:numPr>
         <w:ind w:left="720" w:hanging="360"/>
       </w:pPr>
-      <w:r>
-        <w:t>nomeClasse x, y;</w:t>
+      <w:proofErr w:type="spellStart"/>
+      <w:r>
+        <w:t>nomeClasse</w:t>
+      </w:r>
+      <w:proofErr w:type="spellEnd"/>
+      <w:r>
+        <w:t xml:space="preserve"> x, y;</w:t>
       </w:r>
     </w:p>
     <w:p>
@@ -1165,7 +1782,20 @@
         <w:ind w:left="720" w:hanging="360"/>
       </w:pPr>
       <w:r>
-        <w:t>x = new nomeClasse();</w:t>
+        <w:t xml:space="preserve">x = new </w:t>
+      </w:r>
+      <w:proofErr w:type="spellStart"/>
+      <w:proofErr w:type="gramStart"/>
+      <w:r>
+        <w:t>nomeClasse</w:t>
+      </w:r>
+      <w:proofErr w:type="spellEnd"/>
+      <w:r>
+        <w:t>(</w:t>
+      </w:r>
+      <w:proofErr w:type="gramEnd"/>
+      <w:r>
+        <w:t>);</w:t>
       </w:r>
     </w:p>
     <w:p>
@@ -1178,7 +1808,20 @@
         <w:ind w:left="720" w:hanging="360"/>
       </w:pPr>
       <w:r>
-        <w:t>y = new nomeClasse();</w:t>
+        <w:t xml:space="preserve">y = new </w:t>
+      </w:r>
+      <w:proofErr w:type="spellStart"/>
+      <w:proofErr w:type="gramStart"/>
+      <w:r>
+        <w:t>nomeClasse</w:t>
+      </w:r>
+      <w:proofErr w:type="spellEnd"/>
+      <w:r>
+        <w:t>(</w:t>
+      </w:r>
+      <w:proofErr w:type="gramEnd"/>
+      <w:r>
+        <w:t>);</w:t>
       </w:r>
     </w:p>
     <w:p>
@@ -1267,6 +1910,7 @@
           <w:lang w:eastAsia="pt-BR"/>
         </w:rPr>
       </w:pPr>
+      <w:proofErr w:type="spellStart"/>
       <w:r>
         <w:rPr>
           <w:rFonts w:ascii="Consolas" w:eastAsia="Times New Roman" w:hAnsi="Consolas" w:cs="Times New Roman"/>
@@ -1277,6 +1921,7 @@
         </w:rPr>
         <w:t>using</w:t>
       </w:r>
+      <w:proofErr w:type="spellEnd"/>
       <w:r>
         <w:rPr>
           <w:rFonts w:ascii="Consolas" w:eastAsia="Times New Roman" w:hAnsi="Consolas" w:cs="Times New Roman"/>
@@ -1323,6 +1968,7 @@
           <w:lang w:eastAsia="pt-BR"/>
         </w:rPr>
       </w:pPr>
+      <w:proofErr w:type="spellStart"/>
       <w:r>
         <w:rPr>
           <w:rFonts w:ascii="Consolas" w:eastAsia="Times New Roman" w:hAnsi="Consolas" w:cs="Times New Roman"/>
@@ -1333,6 +1979,7 @@
         </w:rPr>
         <w:t>namespace</w:t>
       </w:r>
+      <w:proofErr w:type="spellEnd"/>
       <w:r>
         <w:rPr>
           <w:rFonts w:ascii="Consolas" w:eastAsia="Times New Roman" w:hAnsi="Consolas" w:cs="Times New Roman"/>
@@ -1353,7 +2000,20 @@
           <w:szCs w:val="21"/>
           <w:lang w:eastAsia="pt-BR"/>
         </w:rPr>
-        <w:t>_003_Sld39_Classes</w:t>
+        <w:t>_003_Sld39_</w:t>
+      </w:r>
+      <w:proofErr w:type="gramStart"/>
+      <w:r>
+        <w:rPr>
+          <w:rFonts w:ascii="Consolas" w:eastAsia="Times New Roman" w:hAnsi="Consolas" w:cs="Times New Roman"/>
+          <w:i/>
+          <w:iCs/>
+          <w:color w:val="97E1F1"/>
+          <w:sz w:val="21"/>
+          <w:szCs w:val="21"/>
+          <w:lang w:eastAsia="pt-BR"/>
+        </w:rPr>
+        <w:t>Classes</w:t>
       </w:r>
       <w:r>
         <w:rPr>
@@ -1365,6 +2025,7 @@
         </w:rPr>
         <w:t>{</w:t>
       </w:r>
+      <w:proofErr w:type="gramEnd"/>
     </w:p>
     <w:p>
       <w:pPr>
@@ -1389,6 +2050,7 @@
         </w:rPr>
         <w:t xml:space="preserve">    </w:t>
       </w:r>
+      <w:proofErr w:type="spellStart"/>
       <w:r>
         <w:rPr>
           <w:rFonts w:ascii="Consolas" w:eastAsia="Times New Roman" w:hAnsi="Consolas" w:cs="Times New Roman"/>
@@ -1399,6 +2061,7 @@
         </w:rPr>
         <w:t>public</w:t>
       </w:r>
+      <w:proofErr w:type="spellEnd"/>
       <w:r>
         <w:rPr>
           <w:rFonts w:ascii="Consolas" w:eastAsia="Times New Roman" w:hAnsi="Consolas" w:cs="Times New Roman"/>
@@ -1409,6 +2072,7 @@
         </w:rPr>
         <w:t xml:space="preserve"> </w:t>
       </w:r>
+      <w:proofErr w:type="spellStart"/>
       <w:r>
         <w:rPr>
           <w:rFonts w:ascii="Consolas" w:eastAsia="Times New Roman" w:hAnsi="Consolas" w:cs="Times New Roman"/>
@@ -1419,6 +2083,7 @@
         </w:rPr>
         <w:t>class</w:t>
       </w:r>
+      <w:proofErr w:type="spellEnd"/>
       <w:r>
         <w:rPr>
           <w:rFonts w:ascii="Consolas" w:eastAsia="Times New Roman" w:hAnsi="Consolas" w:cs="Times New Roman"/>
@@ -1429,6 +2094,7 @@
         </w:rPr>
         <w:t xml:space="preserve"> </w:t>
       </w:r>
+      <w:proofErr w:type="gramStart"/>
       <w:r>
         <w:rPr>
           <w:rFonts w:ascii="Consolas" w:eastAsia="Times New Roman" w:hAnsi="Consolas" w:cs="Times New Roman"/>
@@ -1449,6 +2115,7 @@
         </w:rPr>
         <w:t>{</w:t>
       </w:r>
+      <w:proofErr w:type="gramEnd"/>
     </w:p>
     <w:p>
       <w:pPr>
@@ -1473,6 +2140,7 @@
         </w:rPr>
         <w:t xml:space="preserve">        </w:t>
       </w:r>
+      <w:proofErr w:type="spellStart"/>
       <w:r>
         <w:rPr>
           <w:rFonts w:ascii="Consolas" w:eastAsia="Times New Roman" w:hAnsi="Consolas" w:cs="Times New Roman"/>
@@ -1483,6 +2151,7 @@
         </w:rPr>
         <w:t>public</w:t>
       </w:r>
+      <w:proofErr w:type="spellEnd"/>
       <w:r>
         <w:rPr>
           <w:rFonts w:ascii="Consolas" w:eastAsia="Times New Roman" w:hAnsi="Consolas" w:cs="Times New Roman"/>
@@ -1493,6 +2162,7 @@
         </w:rPr>
         <w:t xml:space="preserve"> </w:t>
       </w:r>
+      <w:proofErr w:type="spellStart"/>
       <w:r>
         <w:rPr>
           <w:rFonts w:ascii="Consolas" w:eastAsia="Times New Roman" w:hAnsi="Consolas" w:cs="Times New Roman"/>
@@ -1505,15 +2175,38 @@
         </w:rPr>
         <w:t>double</w:t>
       </w:r>
-      <w:r>
-        <w:rPr>
-          <w:rFonts w:ascii="Consolas" w:eastAsia="Times New Roman" w:hAnsi="Consolas" w:cs="Times New Roman"/>
-          <w:color w:val="F6F6F4"/>
-          <w:sz w:val="21"/>
-          <w:szCs w:val="21"/>
-          <w:lang w:eastAsia="pt-BR"/>
-        </w:rPr>
-        <w:t xml:space="preserve"> ladoA; </w:t>
+      <w:proofErr w:type="spellEnd"/>
+      <w:r>
+        <w:rPr>
+          <w:rFonts w:ascii="Consolas" w:eastAsia="Times New Roman" w:hAnsi="Consolas" w:cs="Times New Roman"/>
+          <w:color w:val="F6F6F4"/>
+          <w:sz w:val="21"/>
+          <w:szCs w:val="21"/>
+          <w:lang w:eastAsia="pt-BR"/>
+        </w:rPr>
+        <w:t xml:space="preserve"> </w:t>
+      </w:r>
+      <w:proofErr w:type="spellStart"/>
+      <w:r>
+        <w:rPr>
+          <w:rFonts w:ascii="Consolas" w:eastAsia="Times New Roman" w:hAnsi="Consolas" w:cs="Times New Roman"/>
+          <w:color w:val="F6F6F4"/>
+          <w:sz w:val="21"/>
+          <w:szCs w:val="21"/>
+          <w:lang w:eastAsia="pt-BR"/>
+        </w:rPr>
+        <w:t>ladoA</w:t>
+      </w:r>
+      <w:proofErr w:type="spellEnd"/>
+      <w:r>
+        <w:rPr>
+          <w:rFonts w:ascii="Consolas" w:eastAsia="Times New Roman" w:hAnsi="Consolas" w:cs="Times New Roman"/>
+          <w:color w:val="F6F6F4"/>
+          <w:sz w:val="21"/>
+          <w:szCs w:val="21"/>
+          <w:lang w:eastAsia="pt-BR"/>
+        </w:rPr>
+        <w:t xml:space="preserve">; </w:t>
       </w:r>
       <w:r>
         <w:rPr>
@@ -1523,7 +2216,29 @@
           <w:szCs w:val="21"/>
           <w:lang w:eastAsia="pt-BR"/>
         </w:rPr>
-        <w:t>//Public para conseguir acessar os atributos</w:t>
+        <w:t>//</w:t>
+      </w:r>
+      <w:proofErr w:type="spellStart"/>
+      <w:r>
+        <w:rPr>
+          <w:rFonts w:ascii="Consolas" w:eastAsia="Times New Roman" w:hAnsi="Consolas" w:cs="Times New Roman"/>
+          <w:color w:val="7B7F8B"/>
+          <w:sz w:val="21"/>
+          <w:szCs w:val="21"/>
+          <w:lang w:eastAsia="pt-BR"/>
+        </w:rPr>
+        <w:t>Public</w:t>
+      </w:r>
+      <w:proofErr w:type="spellEnd"/>
+      <w:r>
+        <w:rPr>
+          <w:rFonts w:ascii="Consolas" w:eastAsia="Times New Roman" w:hAnsi="Consolas" w:cs="Times New Roman"/>
+          <w:color w:val="7B7F8B"/>
+          <w:sz w:val="21"/>
+          <w:szCs w:val="21"/>
+          <w:lang w:eastAsia="pt-BR"/>
+        </w:rPr>
+        <w:t xml:space="preserve"> para conseguir acessar os atributos</w:t>
       </w:r>
     </w:p>
     <w:p>
@@ -1549,6 +2264,7 @@
         </w:rPr>
         <w:t xml:space="preserve">        </w:t>
       </w:r>
+      <w:proofErr w:type="spellStart"/>
       <w:r>
         <w:rPr>
           <w:rFonts w:ascii="Consolas" w:eastAsia="Times New Roman" w:hAnsi="Consolas" w:cs="Times New Roman"/>
@@ -1559,6 +2275,7 @@
         </w:rPr>
         <w:t>public</w:t>
       </w:r>
+      <w:proofErr w:type="spellEnd"/>
       <w:r>
         <w:rPr>
           <w:rFonts w:ascii="Consolas" w:eastAsia="Times New Roman" w:hAnsi="Consolas" w:cs="Times New Roman"/>
@@ -1569,6 +2286,7 @@
         </w:rPr>
         <w:t xml:space="preserve"> </w:t>
       </w:r>
+      <w:proofErr w:type="spellStart"/>
       <w:r>
         <w:rPr>
           <w:rFonts w:ascii="Consolas" w:eastAsia="Times New Roman" w:hAnsi="Consolas" w:cs="Times New Roman"/>
@@ -1581,15 +2299,38 @@
         </w:rPr>
         <w:t>double</w:t>
       </w:r>
-      <w:r>
-        <w:rPr>
-          <w:rFonts w:ascii="Consolas" w:eastAsia="Times New Roman" w:hAnsi="Consolas" w:cs="Times New Roman"/>
-          <w:color w:val="F6F6F4"/>
-          <w:sz w:val="21"/>
-          <w:szCs w:val="21"/>
-          <w:lang w:eastAsia="pt-BR"/>
-        </w:rPr>
-        <w:t xml:space="preserve"> ladoB;</w:t>
+      <w:proofErr w:type="spellEnd"/>
+      <w:r>
+        <w:rPr>
+          <w:rFonts w:ascii="Consolas" w:eastAsia="Times New Roman" w:hAnsi="Consolas" w:cs="Times New Roman"/>
+          <w:color w:val="F6F6F4"/>
+          <w:sz w:val="21"/>
+          <w:szCs w:val="21"/>
+          <w:lang w:eastAsia="pt-BR"/>
+        </w:rPr>
+        <w:t xml:space="preserve"> </w:t>
+      </w:r>
+      <w:proofErr w:type="spellStart"/>
+      <w:r>
+        <w:rPr>
+          <w:rFonts w:ascii="Consolas" w:eastAsia="Times New Roman" w:hAnsi="Consolas" w:cs="Times New Roman"/>
+          <w:color w:val="F6F6F4"/>
+          <w:sz w:val="21"/>
+          <w:szCs w:val="21"/>
+          <w:lang w:eastAsia="pt-BR"/>
+        </w:rPr>
+        <w:t>ladoB</w:t>
+      </w:r>
+      <w:proofErr w:type="spellEnd"/>
+      <w:r>
+        <w:rPr>
+          <w:rFonts w:ascii="Consolas" w:eastAsia="Times New Roman" w:hAnsi="Consolas" w:cs="Times New Roman"/>
+          <w:color w:val="F6F6F4"/>
+          <w:sz w:val="21"/>
+          <w:szCs w:val="21"/>
+          <w:lang w:eastAsia="pt-BR"/>
+        </w:rPr>
+        <w:t>;</w:t>
       </w:r>
     </w:p>
     <w:p>
@@ -1615,6 +2356,7 @@
         </w:rPr>
         <w:t xml:space="preserve">        </w:t>
       </w:r>
+      <w:proofErr w:type="spellStart"/>
       <w:r>
         <w:rPr>
           <w:rFonts w:ascii="Consolas" w:eastAsia="Times New Roman" w:hAnsi="Consolas" w:cs="Times New Roman"/>
@@ -1625,6 +2367,7 @@
         </w:rPr>
         <w:t>public</w:t>
       </w:r>
+      <w:proofErr w:type="spellEnd"/>
       <w:r>
         <w:rPr>
           <w:rFonts w:ascii="Consolas" w:eastAsia="Times New Roman" w:hAnsi="Consolas" w:cs="Times New Roman"/>
@@ -1635,6 +2378,7 @@
         </w:rPr>
         <w:t xml:space="preserve"> </w:t>
       </w:r>
+      <w:proofErr w:type="spellStart"/>
       <w:r>
         <w:rPr>
           <w:rFonts w:ascii="Consolas" w:eastAsia="Times New Roman" w:hAnsi="Consolas" w:cs="Times New Roman"/>
@@ -1647,15 +2391,38 @@
         </w:rPr>
         <w:t>double</w:t>
       </w:r>
-      <w:r>
-        <w:rPr>
-          <w:rFonts w:ascii="Consolas" w:eastAsia="Times New Roman" w:hAnsi="Consolas" w:cs="Times New Roman"/>
-          <w:color w:val="F6F6F4"/>
-          <w:sz w:val="21"/>
-          <w:szCs w:val="21"/>
-          <w:lang w:eastAsia="pt-BR"/>
-        </w:rPr>
-        <w:t xml:space="preserve"> ladoC;</w:t>
+      <w:proofErr w:type="spellEnd"/>
+      <w:r>
+        <w:rPr>
+          <w:rFonts w:ascii="Consolas" w:eastAsia="Times New Roman" w:hAnsi="Consolas" w:cs="Times New Roman"/>
+          <w:color w:val="F6F6F4"/>
+          <w:sz w:val="21"/>
+          <w:szCs w:val="21"/>
+          <w:lang w:eastAsia="pt-BR"/>
+        </w:rPr>
+        <w:t xml:space="preserve"> </w:t>
+      </w:r>
+      <w:proofErr w:type="spellStart"/>
+      <w:r>
+        <w:rPr>
+          <w:rFonts w:ascii="Consolas" w:eastAsia="Times New Roman" w:hAnsi="Consolas" w:cs="Times New Roman"/>
+          <w:color w:val="F6F6F4"/>
+          <w:sz w:val="21"/>
+          <w:szCs w:val="21"/>
+          <w:lang w:eastAsia="pt-BR"/>
+        </w:rPr>
+        <w:t>ladoC</w:t>
+      </w:r>
+      <w:proofErr w:type="spellEnd"/>
+      <w:r>
+        <w:rPr>
+          <w:rFonts w:ascii="Consolas" w:eastAsia="Times New Roman" w:hAnsi="Consolas" w:cs="Times New Roman"/>
+          <w:color w:val="F6F6F4"/>
+          <w:sz w:val="21"/>
+          <w:szCs w:val="21"/>
+          <w:lang w:eastAsia="pt-BR"/>
+        </w:rPr>
+        <w:t>;</w:t>
       </w:r>
     </w:p>
     <w:p>
@@ -1695,6 +2462,7 @@
         </w:rPr>
         <w:t xml:space="preserve">        </w:t>
       </w:r>
+      <w:proofErr w:type="spellStart"/>
       <w:r>
         <w:rPr>
           <w:rFonts w:ascii="Consolas" w:eastAsia="Times New Roman" w:hAnsi="Consolas" w:cs="Times New Roman"/>
@@ -1705,6 +2473,7 @@
         </w:rPr>
         <w:t>public</w:t>
       </w:r>
+      <w:proofErr w:type="spellEnd"/>
       <w:r>
         <w:rPr>
           <w:rFonts w:ascii="Consolas" w:eastAsia="Times New Roman" w:hAnsi="Consolas" w:cs="Times New Roman"/>
@@ -1715,6 +2484,7 @@
         </w:rPr>
         <w:t xml:space="preserve"> </w:t>
       </w:r>
+      <w:proofErr w:type="spellStart"/>
       <w:r>
         <w:rPr>
           <w:rFonts w:ascii="Consolas" w:eastAsia="Times New Roman" w:hAnsi="Consolas" w:cs="Times New Roman"/>
@@ -1727,6 +2497,7 @@
         </w:rPr>
         <w:t>double</w:t>
       </w:r>
+      <w:proofErr w:type="spellEnd"/>
       <w:r>
         <w:rPr>
           <w:rFonts w:ascii="Consolas" w:eastAsia="Times New Roman" w:hAnsi="Consolas" w:cs="Times New Roman"/>
@@ -1737,6 +2508,8 @@
         </w:rPr>
         <w:t xml:space="preserve"> </w:t>
       </w:r>
+      <w:proofErr w:type="spellStart"/>
+      <w:proofErr w:type="gramStart"/>
       <w:r>
         <w:rPr>
           <w:rFonts w:ascii="Consolas" w:eastAsia="Times New Roman" w:hAnsi="Consolas" w:cs="Times New Roman"/>
@@ -1747,15 +2520,27 @@
         </w:rPr>
         <w:t>CalcArea</w:t>
       </w:r>
-      <w:r>
-        <w:rPr>
-          <w:rFonts w:ascii="Consolas" w:eastAsia="Times New Roman" w:hAnsi="Consolas" w:cs="Times New Roman"/>
-          <w:color w:val="F6F6F4"/>
-          <w:sz w:val="21"/>
-          <w:szCs w:val="21"/>
-          <w:lang w:eastAsia="pt-BR"/>
-        </w:rPr>
-        <w:t>(){</w:t>
+      <w:proofErr w:type="spellEnd"/>
+      <w:r>
+        <w:rPr>
+          <w:rFonts w:ascii="Consolas" w:eastAsia="Times New Roman" w:hAnsi="Consolas" w:cs="Times New Roman"/>
+          <w:color w:val="F6F6F4"/>
+          <w:sz w:val="21"/>
+          <w:szCs w:val="21"/>
+          <w:lang w:eastAsia="pt-BR"/>
+        </w:rPr>
+        <w:t>(</w:t>
+      </w:r>
+      <w:proofErr w:type="gramEnd"/>
+      <w:r>
+        <w:rPr>
+          <w:rFonts w:ascii="Consolas" w:eastAsia="Times New Roman" w:hAnsi="Consolas" w:cs="Times New Roman"/>
+          <w:color w:val="F6F6F4"/>
+          <w:sz w:val="21"/>
+          <w:szCs w:val="21"/>
+          <w:lang w:eastAsia="pt-BR"/>
+        </w:rPr>
+        <w:t>){</w:t>
       </w:r>
     </w:p>
     <w:p>
@@ -1781,6 +2566,7 @@
         </w:rPr>
         <w:t xml:space="preserve">            </w:t>
       </w:r>
+      <w:proofErr w:type="spellStart"/>
       <w:r>
         <w:rPr>
           <w:rFonts w:ascii="Consolas" w:eastAsia="Times New Roman" w:hAnsi="Consolas" w:cs="Times New Roman"/>
@@ -1793,6 +2579,7 @@
         </w:rPr>
         <w:t>double</w:t>
       </w:r>
+      <w:proofErr w:type="spellEnd"/>
       <w:r>
         <w:rPr>
           <w:rFonts w:ascii="Consolas" w:eastAsia="Times New Roman" w:hAnsi="Consolas" w:cs="Times New Roman"/>
@@ -1821,7 +2608,29 @@
           <w:szCs w:val="21"/>
           <w:lang w:eastAsia="pt-BR"/>
         </w:rPr>
-        <w:t xml:space="preserve"> (ladoA </w:t>
+        <w:t xml:space="preserve"> (</w:t>
+      </w:r>
+      <w:proofErr w:type="spellStart"/>
+      <w:r>
+        <w:rPr>
+          <w:rFonts w:ascii="Consolas" w:eastAsia="Times New Roman" w:hAnsi="Consolas" w:cs="Times New Roman"/>
+          <w:color w:val="F6F6F4"/>
+          <w:sz w:val="21"/>
+          <w:szCs w:val="21"/>
+          <w:lang w:eastAsia="pt-BR"/>
+        </w:rPr>
+        <w:t>ladoA</w:t>
+      </w:r>
+      <w:proofErr w:type="spellEnd"/>
+      <w:r>
+        <w:rPr>
+          <w:rFonts w:ascii="Consolas" w:eastAsia="Times New Roman" w:hAnsi="Consolas" w:cs="Times New Roman"/>
+          <w:color w:val="F6F6F4"/>
+          <w:sz w:val="21"/>
+          <w:szCs w:val="21"/>
+          <w:lang w:eastAsia="pt-BR"/>
+        </w:rPr>
+        <w:t xml:space="preserve"> </w:t>
       </w:r>
       <w:r>
         <w:rPr>
@@ -1841,7 +2650,29 @@
           <w:szCs w:val="21"/>
           <w:lang w:eastAsia="pt-BR"/>
         </w:rPr>
-        <w:t xml:space="preserve"> ladoB </w:t>
+        <w:t xml:space="preserve"> </w:t>
+      </w:r>
+      <w:proofErr w:type="spellStart"/>
+      <w:r>
+        <w:rPr>
+          <w:rFonts w:ascii="Consolas" w:eastAsia="Times New Roman" w:hAnsi="Consolas" w:cs="Times New Roman"/>
+          <w:color w:val="F6F6F4"/>
+          <w:sz w:val="21"/>
+          <w:szCs w:val="21"/>
+          <w:lang w:eastAsia="pt-BR"/>
+        </w:rPr>
+        <w:t>ladoB</w:t>
+      </w:r>
+      <w:proofErr w:type="spellEnd"/>
+      <w:r>
+        <w:rPr>
+          <w:rFonts w:ascii="Consolas" w:eastAsia="Times New Roman" w:hAnsi="Consolas" w:cs="Times New Roman"/>
+          <w:color w:val="F6F6F4"/>
+          <w:sz w:val="21"/>
+          <w:szCs w:val="21"/>
+          <w:lang w:eastAsia="pt-BR"/>
+        </w:rPr>
+        <w:t xml:space="preserve"> </w:t>
       </w:r>
       <w:r>
         <w:rPr>
@@ -1861,7 +2692,29 @@
           <w:szCs w:val="21"/>
           <w:lang w:eastAsia="pt-BR"/>
         </w:rPr>
-        <w:t xml:space="preserve"> ladoC) </w:t>
+        <w:t xml:space="preserve"> </w:t>
+      </w:r>
+      <w:proofErr w:type="spellStart"/>
+      <w:r>
+        <w:rPr>
+          <w:rFonts w:ascii="Consolas" w:eastAsia="Times New Roman" w:hAnsi="Consolas" w:cs="Times New Roman"/>
+          <w:color w:val="F6F6F4"/>
+          <w:sz w:val="21"/>
+          <w:szCs w:val="21"/>
+          <w:lang w:eastAsia="pt-BR"/>
+        </w:rPr>
+        <w:t>ladoC</w:t>
+      </w:r>
+      <w:proofErr w:type="spellEnd"/>
+      <w:r>
+        <w:rPr>
+          <w:rFonts w:ascii="Consolas" w:eastAsia="Times New Roman" w:hAnsi="Consolas" w:cs="Times New Roman"/>
+          <w:color w:val="F6F6F4"/>
+          <w:sz w:val="21"/>
+          <w:szCs w:val="21"/>
+          <w:lang w:eastAsia="pt-BR"/>
+        </w:rPr>
+        <w:t xml:space="preserve">) </w:t>
       </w:r>
       <w:r>
         <w:rPr>
@@ -1927,6 +2780,7 @@
         </w:rPr>
         <w:t xml:space="preserve">            </w:t>
       </w:r>
+      <w:proofErr w:type="spellStart"/>
       <w:r>
         <w:rPr>
           <w:rFonts w:ascii="Consolas" w:eastAsia="Times New Roman" w:hAnsi="Consolas" w:cs="Times New Roman"/>
@@ -1939,15 +2793,38 @@
         </w:rPr>
         <w:t>double</w:t>
       </w:r>
-      <w:r>
-        <w:rPr>
-          <w:rFonts w:ascii="Consolas" w:eastAsia="Times New Roman" w:hAnsi="Consolas" w:cs="Times New Roman"/>
-          <w:color w:val="F6F6F4"/>
-          <w:sz w:val="21"/>
-          <w:szCs w:val="21"/>
-          <w:lang w:eastAsia="pt-BR"/>
-        </w:rPr>
-        <w:t xml:space="preserve"> area </w:t>
+      <w:proofErr w:type="spellEnd"/>
+      <w:r>
+        <w:rPr>
+          <w:rFonts w:ascii="Consolas" w:eastAsia="Times New Roman" w:hAnsi="Consolas" w:cs="Times New Roman"/>
+          <w:color w:val="F6F6F4"/>
+          <w:sz w:val="21"/>
+          <w:szCs w:val="21"/>
+          <w:lang w:eastAsia="pt-BR"/>
+        </w:rPr>
+        <w:t xml:space="preserve"> </w:t>
+      </w:r>
+      <w:proofErr w:type="spellStart"/>
+      <w:r>
+        <w:rPr>
+          <w:rFonts w:ascii="Consolas" w:eastAsia="Times New Roman" w:hAnsi="Consolas" w:cs="Times New Roman"/>
+          <w:color w:val="F6F6F4"/>
+          <w:sz w:val="21"/>
+          <w:szCs w:val="21"/>
+          <w:lang w:eastAsia="pt-BR"/>
+        </w:rPr>
+        <w:t>area</w:t>
+      </w:r>
+      <w:proofErr w:type="spellEnd"/>
+      <w:r>
+        <w:rPr>
+          <w:rFonts w:ascii="Consolas" w:eastAsia="Times New Roman" w:hAnsi="Consolas" w:cs="Times New Roman"/>
+          <w:color w:val="F6F6F4"/>
+          <w:sz w:val="21"/>
+          <w:szCs w:val="21"/>
+          <w:lang w:eastAsia="pt-BR"/>
+        </w:rPr>
+        <w:t xml:space="preserve"> </w:t>
       </w:r>
       <w:r>
         <w:rPr>
@@ -1967,7 +2844,18 @@
           <w:szCs w:val="21"/>
           <w:lang w:eastAsia="pt-BR"/>
         </w:rPr>
-        <w:t xml:space="preserve"> Math.</w:t>
+        <w:t xml:space="preserve"> </w:t>
+      </w:r>
+      <w:proofErr w:type="spellStart"/>
+      <w:r>
+        <w:rPr>
+          <w:rFonts w:ascii="Consolas" w:eastAsia="Times New Roman" w:hAnsi="Consolas" w:cs="Times New Roman"/>
+          <w:color w:val="F6F6F4"/>
+          <w:sz w:val="21"/>
+          <w:szCs w:val="21"/>
+          <w:lang w:eastAsia="pt-BR"/>
+        </w:rPr>
+        <w:t>Math.</w:t>
       </w:r>
       <w:r>
         <w:rPr>
@@ -1979,6 +2867,7 @@
         </w:rPr>
         <w:t>Sqrt</w:t>
       </w:r>
+      <w:proofErr w:type="spellEnd"/>
       <w:r>
         <w:rPr>
           <w:rFonts w:ascii="Consolas" w:eastAsia="Times New Roman" w:hAnsi="Consolas" w:cs="Times New Roman"/>
@@ -2027,7 +2916,29 @@
           <w:szCs w:val="21"/>
           <w:lang w:eastAsia="pt-BR"/>
         </w:rPr>
-        <w:t xml:space="preserve"> ladoA) </w:t>
+        <w:t xml:space="preserve"> </w:t>
+      </w:r>
+      <w:proofErr w:type="spellStart"/>
+      <w:r>
+        <w:rPr>
+          <w:rFonts w:ascii="Consolas" w:eastAsia="Times New Roman" w:hAnsi="Consolas" w:cs="Times New Roman"/>
+          <w:color w:val="F6F6F4"/>
+          <w:sz w:val="21"/>
+          <w:szCs w:val="21"/>
+          <w:lang w:eastAsia="pt-BR"/>
+        </w:rPr>
+        <w:t>ladoA</w:t>
+      </w:r>
+      <w:proofErr w:type="spellEnd"/>
+      <w:r>
+        <w:rPr>
+          <w:rFonts w:ascii="Consolas" w:eastAsia="Times New Roman" w:hAnsi="Consolas" w:cs="Times New Roman"/>
+          <w:color w:val="F6F6F4"/>
+          <w:sz w:val="21"/>
+          <w:szCs w:val="21"/>
+          <w:lang w:eastAsia="pt-BR"/>
+        </w:rPr>
+        <w:t xml:space="preserve">) </w:t>
       </w:r>
       <w:r>
         <w:rPr>
@@ -2067,7 +2978,29 @@
           <w:szCs w:val="21"/>
           <w:lang w:eastAsia="pt-BR"/>
         </w:rPr>
-        <w:t xml:space="preserve"> ladoB) </w:t>
+        <w:t xml:space="preserve"> </w:t>
+      </w:r>
+      <w:proofErr w:type="spellStart"/>
+      <w:r>
+        <w:rPr>
+          <w:rFonts w:ascii="Consolas" w:eastAsia="Times New Roman" w:hAnsi="Consolas" w:cs="Times New Roman"/>
+          <w:color w:val="F6F6F4"/>
+          <w:sz w:val="21"/>
+          <w:szCs w:val="21"/>
+          <w:lang w:eastAsia="pt-BR"/>
+        </w:rPr>
+        <w:t>ladoB</w:t>
+      </w:r>
+      <w:proofErr w:type="spellEnd"/>
+      <w:r>
+        <w:rPr>
+          <w:rFonts w:ascii="Consolas" w:eastAsia="Times New Roman" w:hAnsi="Consolas" w:cs="Times New Roman"/>
+          <w:color w:val="F6F6F4"/>
+          <w:sz w:val="21"/>
+          <w:szCs w:val="21"/>
+          <w:lang w:eastAsia="pt-BR"/>
+        </w:rPr>
+        <w:t xml:space="preserve">) </w:t>
       </w:r>
       <w:r>
         <w:rPr>
@@ -2107,7 +3040,29 @@
           <w:szCs w:val="21"/>
           <w:lang w:eastAsia="pt-BR"/>
         </w:rPr>
-        <w:t xml:space="preserve"> ladoC));</w:t>
+        <w:t xml:space="preserve"> </w:t>
+      </w:r>
+      <w:proofErr w:type="spellStart"/>
+      <w:r>
+        <w:rPr>
+          <w:rFonts w:ascii="Consolas" w:eastAsia="Times New Roman" w:hAnsi="Consolas" w:cs="Times New Roman"/>
+          <w:color w:val="F6F6F4"/>
+          <w:sz w:val="21"/>
+          <w:szCs w:val="21"/>
+          <w:lang w:eastAsia="pt-BR"/>
+        </w:rPr>
+        <w:t>ladoC</w:t>
+      </w:r>
+      <w:proofErr w:type="spellEnd"/>
+      <w:r>
+        <w:rPr>
+          <w:rFonts w:ascii="Consolas" w:eastAsia="Times New Roman" w:hAnsi="Consolas" w:cs="Times New Roman"/>
+          <w:color w:val="F6F6F4"/>
+          <w:sz w:val="21"/>
+          <w:szCs w:val="21"/>
+          <w:lang w:eastAsia="pt-BR"/>
+        </w:rPr>
+        <w:t>));</w:t>
       </w:r>
     </w:p>
     <w:p>
@@ -2147,6 +3102,7 @@
         </w:rPr>
         <w:t xml:space="preserve">            </w:t>
       </w:r>
+      <w:proofErr w:type="spellStart"/>
       <w:r>
         <w:rPr>
           <w:rFonts w:ascii="Consolas" w:eastAsia="Times New Roman" w:hAnsi="Consolas" w:cs="Times New Roman"/>
@@ -2157,15 +3113,38 @@
         </w:rPr>
         <w:t>return</w:t>
       </w:r>
-      <w:r>
-        <w:rPr>
-          <w:rFonts w:ascii="Consolas" w:eastAsia="Times New Roman" w:hAnsi="Consolas" w:cs="Times New Roman"/>
-          <w:color w:val="F6F6F4"/>
-          <w:sz w:val="21"/>
-          <w:szCs w:val="21"/>
-          <w:lang w:eastAsia="pt-BR"/>
-        </w:rPr>
-        <w:t xml:space="preserve"> area;</w:t>
+      <w:proofErr w:type="spellEnd"/>
+      <w:r>
+        <w:rPr>
+          <w:rFonts w:ascii="Consolas" w:eastAsia="Times New Roman" w:hAnsi="Consolas" w:cs="Times New Roman"/>
+          <w:color w:val="F6F6F4"/>
+          <w:sz w:val="21"/>
+          <w:szCs w:val="21"/>
+          <w:lang w:eastAsia="pt-BR"/>
+        </w:rPr>
+        <w:t xml:space="preserve"> </w:t>
+      </w:r>
+      <w:proofErr w:type="spellStart"/>
+      <w:r>
+        <w:rPr>
+          <w:rFonts w:ascii="Consolas" w:eastAsia="Times New Roman" w:hAnsi="Consolas" w:cs="Times New Roman"/>
+          <w:color w:val="F6F6F4"/>
+          <w:sz w:val="21"/>
+          <w:szCs w:val="21"/>
+          <w:lang w:eastAsia="pt-BR"/>
+        </w:rPr>
+        <w:t>area</w:t>
+      </w:r>
+      <w:proofErr w:type="spellEnd"/>
+      <w:r>
+        <w:rPr>
+          <w:rFonts w:ascii="Consolas" w:eastAsia="Times New Roman" w:hAnsi="Consolas" w:cs="Times New Roman"/>
+          <w:color w:val="F6F6F4"/>
+          <w:sz w:val="21"/>
+          <w:szCs w:val="21"/>
+          <w:lang w:eastAsia="pt-BR"/>
+        </w:rPr>
+        <w:t>;</w:t>
       </w:r>
     </w:p>
     <w:p>
@@ -2317,7 +3296,15 @@
       </w:pPr>
       <w:r>
         <w:lastRenderedPageBreak/>
-        <w:t>Toda classe em C# é subclasse de Object.</w:t>
+        <w:t xml:space="preserve">Toda classe em C# é subclasse de </w:t>
+      </w:r>
+      <w:proofErr w:type="spellStart"/>
+      <w:r>
+        <w:t>Object</w:t>
+      </w:r>
+      <w:proofErr w:type="spellEnd"/>
+      <w:r>
+        <w:t>.</w:t>
       </w:r>
     </w:p>
     <w:p>
@@ -2329,8 +3316,13 @@
         </w:tabs>
         <w:ind w:left="720"/>
       </w:pPr>
-      <w:r>
-        <w:t>GetType: Tipo do objeto;</w:t>
+      <w:proofErr w:type="spellStart"/>
+      <w:r>
+        <w:t>GetType</w:t>
+      </w:r>
+      <w:proofErr w:type="spellEnd"/>
+      <w:r>
+        <w:t>: Tipo do objeto;</w:t>
       </w:r>
     </w:p>
     <w:p>
@@ -2342,8 +3334,13 @@
         </w:tabs>
         <w:ind w:left="720"/>
       </w:pPr>
-      <w:r>
-        <w:t>Equal: Compara se o objeto é igual ao outro;</w:t>
+      <w:proofErr w:type="spellStart"/>
+      <w:r>
+        <w:t>Equal</w:t>
+      </w:r>
+      <w:proofErr w:type="spellEnd"/>
+      <w:r>
+        <w:t>: Compara se o objeto é igual ao outro;</w:t>
       </w:r>
     </w:p>
     <w:p>
@@ -2355,8 +3352,29 @@
         </w:tabs>
         <w:ind w:left="720"/>
       </w:pPr>
-      <w:r>
-        <w:t>GetHashCode: Codigo hash do objeto;</w:t>
+      <w:proofErr w:type="spellStart"/>
+      <w:r>
+        <w:t>GetHashCode</w:t>
+      </w:r>
+      <w:proofErr w:type="spellEnd"/>
+      <w:r>
+        <w:t xml:space="preserve">: </w:t>
+      </w:r>
+      <w:proofErr w:type="spellStart"/>
+      <w:r>
+        <w:t>Codigo</w:t>
+      </w:r>
+      <w:proofErr w:type="spellEnd"/>
+      <w:r>
+        <w:t xml:space="preserve"> </w:t>
+      </w:r>
+      <w:proofErr w:type="spellStart"/>
+      <w:r>
+        <w:t>hash</w:t>
+      </w:r>
+      <w:proofErr w:type="spellEnd"/>
+      <w:r>
+        <w:t xml:space="preserve"> do objeto;</w:t>
       </w:r>
     </w:p>
     <w:p>
@@ -2368,8 +3386,21 @@
         </w:tabs>
         <w:ind w:left="720"/>
       </w:pPr>
-      <w:r>
-        <w:t>ToString: Converte o objeto para string;</w:t>
+      <w:proofErr w:type="spellStart"/>
+      <w:r>
+        <w:t>ToString</w:t>
+      </w:r>
+      <w:proofErr w:type="spellEnd"/>
+      <w:r>
+        <w:t xml:space="preserve">: Converte o objeto para </w:t>
+      </w:r>
+      <w:proofErr w:type="spellStart"/>
+      <w:r>
+        <w:t>string</w:t>
+      </w:r>
+      <w:proofErr w:type="spellEnd"/>
+      <w:r>
+        <w:t>;</w:t>
       </w:r>
     </w:p>
     <w:p>
@@ -2403,6 +3434,7 @@
         </w:rPr>
         <w:t xml:space="preserve">        </w:t>
       </w:r>
+      <w:proofErr w:type="spellStart"/>
       <w:r>
         <w:rPr>
           <w:rFonts w:ascii="Consolas" w:eastAsia="Times New Roman" w:hAnsi="Consolas" w:cs="Times New Roman"/>
@@ -2413,6 +3445,7 @@
         </w:rPr>
         <w:t>public</w:t>
       </w:r>
+      <w:proofErr w:type="spellEnd"/>
       <w:r>
         <w:rPr>
           <w:rFonts w:ascii="Consolas" w:eastAsia="Times New Roman" w:hAnsi="Consolas" w:cs="Times New Roman"/>
@@ -2423,6 +3456,7 @@
         </w:rPr>
         <w:t xml:space="preserve"> </w:t>
       </w:r>
+      <w:proofErr w:type="spellStart"/>
       <w:r>
         <w:rPr>
           <w:rFonts w:ascii="Consolas" w:eastAsia="Times New Roman" w:hAnsi="Consolas" w:cs="Times New Roman"/>
@@ -2433,6 +3467,7 @@
         </w:rPr>
         <w:t>override</w:t>
       </w:r>
+      <w:proofErr w:type="spellEnd"/>
       <w:r>
         <w:rPr>
           <w:rFonts w:ascii="Consolas" w:eastAsia="Times New Roman" w:hAnsi="Consolas" w:cs="Times New Roman"/>
@@ -2443,6 +3478,7 @@
         </w:rPr>
         <w:t xml:space="preserve"> </w:t>
       </w:r>
+      <w:proofErr w:type="spellStart"/>
       <w:r>
         <w:rPr>
           <w:rFonts w:ascii="Consolas" w:eastAsia="Times New Roman" w:hAnsi="Consolas" w:cs="Times New Roman"/>
@@ -2455,6 +3491,7 @@
         </w:rPr>
         <w:t>string</w:t>
       </w:r>
+      <w:proofErr w:type="spellEnd"/>
       <w:r>
         <w:rPr>
           <w:rFonts w:ascii="Consolas" w:eastAsia="Times New Roman" w:hAnsi="Consolas" w:cs="Times New Roman"/>
@@ -2465,6 +3502,8 @@
         </w:rPr>
         <w:t xml:space="preserve"> </w:t>
       </w:r>
+      <w:proofErr w:type="spellStart"/>
+      <w:proofErr w:type="gramStart"/>
       <w:r>
         <w:rPr>
           <w:rFonts w:ascii="Consolas" w:eastAsia="Times New Roman" w:hAnsi="Consolas" w:cs="Times New Roman"/>
@@ -2475,15 +3514,27 @@
         </w:rPr>
         <w:t>ToString</w:t>
       </w:r>
-      <w:r>
-        <w:rPr>
-          <w:rFonts w:ascii="Consolas" w:eastAsia="Times New Roman" w:hAnsi="Consolas" w:cs="Times New Roman"/>
-          <w:color w:val="F6F6F4"/>
-          <w:sz w:val="21"/>
-          <w:szCs w:val="21"/>
-          <w:lang w:eastAsia="pt-BR"/>
-        </w:rPr>
-        <w:t>()</w:t>
+      <w:proofErr w:type="spellEnd"/>
+      <w:r>
+        <w:rPr>
+          <w:rFonts w:ascii="Consolas" w:eastAsia="Times New Roman" w:hAnsi="Consolas" w:cs="Times New Roman"/>
+          <w:color w:val="F6F6F4"/>
+          <w:sz w:val="21"/>
+          <w:szCs w:val="21"/>
+          <w:lang w:eastAsia="pt-BR"/>
+        </w:rPr>
+        <w:t>(</w:t>
+      </w:r>
+      <w:proofErr w:type="gramEnd"/>
+      <w:r>
+        <w:rPr>
+          <w:rFonts w:ascii="Consolas" w:eastAsia="Times New Roman" w:hAnsi="Consolas" w:cs="Times New Roman"/>
+          <w:color w:val="F6F6F4"/>
+          <w:sz w:val="21"/>
+          <w:szCs w:val="21"/>
+          <w:lang w:eastAsia="pt-BR"/>
+        </w:rPr>
+        <w:t>)</w:t>
       </w:r>
     </w:p>
     <w:p>
@@ -2533,6 +3584,7 @@
         </w:rPr>
         <w:t xml:space="preserve">            </w:t>
       </w:r>
+      <w:proofErr w:type="spellStart"/>
       <w:r>
         <w:rPr>
           <w:rFonts w:ascii="Consolas" w:eastAsia="Times New Roman" w:hAnsi="Consolas" w:cs="Times New Roman"/>
@@ -2543,6 +3595,7 @@
         </w:rPr>
         <w:t>return</w:t>
       </w:r>
+      <w:proofErr w:type="spellEnd"/>
       <w:r>
         <w:rPr>
           <w:rFonts w:ascii="Consolas" w:eastAsia="Times New Roman" w:hAnsi="Consolas" w:cs="Times New Roman"/>
@@ -2571,7 +3624,18 @@
           <w:szCs w:val="21"/>
           <w:lang w:eastAsia="pt-BR"/>
         </w:rPr>
-        <w:t>\n</w:t>
+        <w:t>\</w:t>
+      </w:r>
+      <w:proofErr w:type="spellStart"/>
+      <w:r>
+        <w:rPr>
+          <w:rFonts w:ascii="Consolas" w:eastAsia="Times New Roman" w:hAnsi="Consolas" w:cs="Times New Roman"/>
+          <w:color w:val="F286C4"/>
+          <w:sz w:val="21"/>
+          <w:szCs w:val="21"/>
+          <w:lang w:eastAsia="pt-BR"/>
+        </w:rPr>
+        <w:t>n</w:t>
       </w:r>
       <w:r>
         <w:rPr>
@@ -2581,7 +3645,18 @@
           <w:szCs w:val="21"/>
           <w:lang w:eastAsia="pt-BR"/>
         </w:rPr>
-        <w:t xml:space="preserve">Produto: </w:t>
+        <w:t>Produto</w:t>
+      </w:r>
+      <w:proofErr w:type="spellEnd"/>
+      <w:r>
+        <w:rPr>
+          <w:rFonts w:ascii="Consolas" w:eastAsia="Times New Roman" w:hAnsi="Consolas" w:cs="Times New Roman"/>
+          <w:color w:val="E7EE98"/>
+          <w:sz w:val="21"/>
+          <w:szCs w:val="21"/>
+          <w:lang w:eastAsia="pt-BR"/>
+        </w:rPr>
+        <w:t xml:space="preserve">: </w:t>
       </w:r>
       <w:r>
         <w:rPr>
@@ -2685,7 +3760,18 @@
           <w:szCs w:val="21"/>
           <w:lang w:eastAsia="pt-BR"/>
         </w:rPr>
-        <w:t>\n</w:t>
+        <w:t>\</w:t>
+      </w:r>
+      <w:proofErr w:type="spellStart"/>
+      <w:r>
+        <w:rPr>
+          <w:rFonts w:ascii="Consolas" w:eastAsia="Times New Roman" w:hAnsi="Consolas" w:cs="Times New Roman"/>
+          <w:color w:val="F286C4"/>
+          <w:sz w:val="21"/>
+          <w:szCs w:val="21"/>
+          <w:lang w:eastAsia="pt-BR"/>
+        </w:rPr>
+        <w:t>n</w:t>
       </w:r>
       <w:r>
         <w:rPr>
@@ -2695,7 +3781,18 @@
           <w:szCs w:val="21"/>
           <w:lang w:eastAsia="pt-BR"/>
         </w:rPr>
-        <w:t>Preço: R$</w:t>
+        <w:t>Preço</w:t>
+      </w:r>
+      <w:proofErr w:type="spellEnd"/>
+      <w:r>
+        <w:rPr>
+          <w:rFonts w:ascii="Consolas" w:eastAsia="Times New Roman" w:hAnsi="Consolas" w:cs="Times New Roman"/>
+          <w:color w:val="E7EE98"/>
+          <w:sz w:val="21"/>
+          <w:szCs w:val="21"/>
+          <w:lang w:eastAsia="pt-BR"/>
+        </w:rPr>
+        <w:t>: R$</w:t>
       </w:r>
       <w:r>
         <w:rPr>
@@ -2735,7 +3832,18 @@
           <w:szCs w:val="21"/>
           <w:lang w:eastAsia="pt-BR"/>
         </w:rPr>
-        <w:t xml:space="preserve"> Preco.</w:t>
+        <w:t xml:space="preserve"> </w:t>
+      </w:r>
+      <w:proofErr w:type="spellStart"/>
+      <w:r>
+        <w:rPr>
+          <w:rFonts w:ascii="Consolas" w:eastAsia="Times New Roman" w:hAnsi="Consolas" w:cs="Times New Roman"/>
+          <w:color w:val="F6F6F4"/>
+          <w:sz w:val="21"/>
+          <w:szCs w:val="21"/>
+          <w:lang w:eastAsia="pt-BR"/>
+        </w:rPr>
+        <w:t>Preco.</w:t>
       </w:r>
       <w:r>
         <w:rPr>
@@ -2747,6 +3855,7 @@
         </w:rPr>
         <w:t>ToString</w:t>
       </w:r>
+      <w:proofErr w:type="spellEnd"/>
       <w:r>
         <w:rPr>
           <w:rFonts w:ascii="Consolas" w:eastAsia="Times New Roman" w:hAnsi="Consolas" w:cs="Times New Roman"/>
@@ -2859,7 +3968,18 @@
           <w:szCs w:val="21"/>
           <w:lang w:eastAsia="pt-BR"/>
         </w:rPr>
-        <w:t>\n</w:t>
+        <w:t>\</w:t>
+      </w:r>
+      <w:proofErr w:type="spellStart"/>
+      <w:r>
+        <w:rPr>
+          <w:rFonts w:ascii="Consolas" w:eastAsia="Times New Roman" w:hAnsi="Consolas" w:cs="Times New Roman"/>
+          <w:color w:val="F286C4"/>
+          <w:sz w:val="21"/>
+          <w:szCs w:val="21"/>
+          <w:lang w:eastAsia="pt-BR"/>
+        </w:rPr>
+        <w:t>n</w:t>
       </w:r>
       <w:r>
         <w:rPr>
@@ -2869,7 +3989,18 @@
           <w:szCs w:val="21"/>
           <w:lang w:eastAsia="pt-BR"/>
         </w:rPr>
-        <w:t xml:space="preserve">Quantidade em estoque: </w:t>
+        <w:t>Quantidade</w:t>
+      </w:r>
+      <w:proofErr w:type="spellEnd"/>
+      <w:r>
+        <w:rPr>
+          <w:rFonts w:ascii="Consolas" w:eastAsia="Times New Roman" w:hAnsi="Consolas" w:cs="Times New Roman"/>
+          <w:color w:val="E7EE98"/>
+          <w:sz w:val="21"/>
+          <w:szCs w:val="21"/>
+          <w:lang w:eastAsia="pt-BR"/>
+        </w:rPr>
+        <w:t xml:space="preserve"> em estoque: </w:t>
       </w:r>
       <w:r>
         <w:rPr>
@@ -2973,7 +4104,18 @@
           <w:szCs w:val="21"/>
           <w:lang w:eastAsia="pt-BR"/>
         </w:rPr>
-        <w:t>\n</w:t>
+        <w:t>\</w:t>
+      </w:r>
+      <w:proofErr w:type="spellStart"/>
+      <w:r>
+        <w:rPr>
+          <w:rFonts w:ascii="Consolas" w:eastAsia="Times New Roman" w:hAnsi="Consolas" w:cs="Times New Roman"/>
+          <w:color w:val="F286C4"/>
+          <w:sz w:val="21"/>
+          <w:szCs w:val="21"/>
+          <w:lang w:eastAsia="pt-BR"/>
+        </w:rPr>
+        <w:t>n</w:t>
       </w:r>
       <w:r>
         <w:rPr>
@@ -2983,7 +4125,18 @@
           <w:szCs w:val="21"/>
           <w:lang w:eastAsia="pt-BR"/>
         </w:rPr>
-        <w:t xml:space="preserve">Valor em estoque </w:t>
+        <w:t>Valor</w:t>
+      </w:r>
+      <w:proofErr w:type="spellEnd"/>
+      <w:r>
+        <w:rPr>
+          <w:rFonts w:ascii="Consolas" w:eastAsia="Times New Roman" w:hAnsi="Consolas" w:cs="Times New Roman"/>
+          <w:color w:val="E7EE98"/>
+          <w:sz w:val="21"/>
+          <w:szCs w:val="21"/>
+          <w:lang w:eastAsia="pt-BR"/>
+        </w:rPr>
+        <w:t xml:space="preserve"> em estoque </w:t>
       </w:r>
       <w:r>
         <w:rPr>
@@ -3025,6 +4178,7 @@
         </w:rPr>
         <w:t xml:space="preserve"> </w:t>
       </w:r>
+      <w:proofErr w:type="spellStart"/>
       <w:r>
         <w:rPr>
           <w:rFonts w:ascii="Consolas" w:eastAsia="Times New Roman" w:hAnsi="Consolas" w:cs="Times New Roman"/>
@@ -3035,16 +4189,29 @@
         </w:rPr>
         <w:t>ValEstoque</w:t>
       </w:r>
-      <w:r>
-        <w:rPr>
-          <w:rFonts w:ascii="Consolas" w:eastAsia="Times New Roman" w:hAnsi="Consolas" w:cs="Times New Roman"/>
-          <w:color w:val="F6F6F4"/>
-          <w:sz w:val="21"/>
-          <w:szCs w:val="21"/>
-          <w:lang w:eastAsia="pt-BR"/>
-        </w:rPr>
-        <w:t>().</w:t>
-      </w:r>
+      <w:proofErr w:type="spellEnd"/>
+      <w:r>
+        <w:rPr>
+          <w:rFonts w:ascii="Consolas" w:eastAsia="Times New Roman" w:hAnsi="Consolas" w:cs="Times New Roman"/>
+          <w:color w:val="F6F6F4"/>
+          <w:sz w:val="21"/>
+          <w:szCs w:val="21"/>
+          <w:lang w:eastAsia="pt-BR"/>
+        </w:rPr>
+        <w:t>(</w:t>
+      </w:r>
+      <w:proofErr w:type="gramStart"/>
+      <w:r>
+        <w:rPr>
+          <w:rFonts w:ascii="Consolas" w:eastAsia="Times New Roman" w:hAnsi="Consolas" w:cs="Times New Roman"/>
+          <w:color w:val="F6F6F4"/>
+          <w:sz w:val="21"/>
+          <w:szCs w:val="21"/>
+          <w:lang w:eastAsia="pt-BR"/>
+        </w:rPr>
+        <w:t>).</w:t>
+      </w:r>
+      <w:proofErr w:type="spellStart"/>
       <w:r>
         <w:rPr>
           <w:rFonts w:ascii="Consolas" w:eastAsia="Times New Roman" w:hAnsi="Consolas" w:cs="Times New Roman"/>
@@ -3055,6 +4222,8 @@
         </w:rPr>
         <w:t>ToString</w:t>
       </w:r>
+      <w:proofErr w:type="spellEnd"/>
+      <w:proofErr w:type="gramEnd"/>
       <w:r>
         <w:rPr>
           <w:rFonts w:ascii="Consolas" w:eastAsia="Times New Roman" w:hAnsi="Consolas" w:cs="Times New Roman"/>
@@ -3142,8 +4311,13 @@
       <w:r>
         <w:t xml:space="preserve">Para chamar o método sobrescrito basta concatenar o objeto: </w:t>
       </w:r>
-      <w:r>
-        <w:t xml:space="preserve">Console.WriteLine("Dados do Produto: " </w:t>
+      <w:proofErr w:type="spellStart"/>
+      <w:r>
+        <w:t>Console.WriteLine</w:t>
+      </w:r>
+      <w:proofErr w:type="spellEnd"/>
+      <w:r>
+        <w:t xml:space="preserve">("Dados do Produto: " </w:t>
       </w:r>
       <w:r>
         <w:rPr>
@@ -3168,7 +4342,31 @@
         <w:pStyle w:val="SemEspaamento"/>
       </w:pPr>
       <w:r>
-        <w:t>Membros estáticos (membros de classe) são aqueles independentes de objetos, ou seja, não precisam de um objeto instaciado para serem chamados. Utiliza-se o próprio nome da classe para chamá-lo (Ex.: Math.Sqrt(double));</w:t>
+        <w:t xml:space="preserve">Membros estáticos (membros de classe) são aqueles independentes de objetos, ou seja, não precisam de um objeto </w:t>
+      </w:r>
+      <w:proofErr w:type="spellStart"/>
+      <w:r>
+        <w:t>instaciado</w:t>
+      </w:r>
+      <w:proofErr w:type="spellEnd"/>
+      <w:r>
+        <w:t xml:space="preserve"> para serem chamados. Utiliza-se o próprio nome da classe para chamá-lo (Ex.: </w:t>
+      </w:r>
+      <w:proofErr w:type="spellStart"/>
+      <w:r>
+        <w:t>Math.Sqrt</w:t>
+      </w:r>
+      <w:proofErr w:type="spellEnd"/>
+      <w:r>
+        <w:t>(</w:t>
+      </w:r>
+      <w:proofErr w:type="spellStart"/>
+      <w:r>
+        <w:t>double</w:t>
+      </w:r>
+      <w:proofErr w:type="spellEnd"/>
+      <w:r>
+        <w:t>));</w:t>
       </w:r>
     </w:p>
     <w:p>
@@ -3196,9 +4394,43 @@
         </w:numPr>
         <w:ind w:firstLine="708"/>
       </w:pPr>
-      <w:r>
-        <w:t>public static &lt;tipo_retorno&gt; nomeMetodo(&lt;tipo&gt; &lt;param&gt;){</w:t>
-      </w:r>
+      <w:proofErr w:type="spellStart"/>
+      <w:r>
+        <w:t>public</w:t>
+      </w:r>
+      <w:proofErr w:type="spellEnd"/>
+      <w:r>
+        <w:t xml:space="preserve"> </w:t>
+      </w:r>
+      <w:proofErr w:type="spellStart"/>
+      <w:r>
+        <w:t>static</w:t>
+      </w:r>
+      <w:proofErr w:type="spellEnd"/>
+      <w:r>
+        <w:t xml:space="preserve"> &lt;</w:t>
+      </w:r>
+      <w:proofErr w:type="spellStart"/>
+      <w:r>
+        <w:t>tipo_retorno</w:t>
+      </w:r>
+      <w:proofErr w:type="spellEnd"/>
+      <w:r>
+        <w:t xml:space="preserve">&gt; </w:t>
+      </w:r>
+      <w:proofErr w:type="spellStart"/>
+      <w:r>
+        <w:t>nomeMetodo</w:t>
+      </w:r>
+      <w:proofErr w:type="spellEnd"/>
+      <w:r>
+        <w:t>(&lt;tipo&gt; &lt;param</w:t>
+      </w:r>
+      <w:proofErr w:type="gramStart"/>
+      <w:r>
+        <w:t>&gt;){</w:t>
+      </w:r>
+      <w:proofErr w:type="gramEnd"/>
     </w:p>
     <w:p>
       <w:pPr>
@@ -3227,7 +4459,14 @@
       </w:r>
       <w:r>
         <w:tab/>
-        <w:t>return retorno</w:t>
+      </w:r>
+      <w:proofErr w:type="spellStart"/>
+      <w:r>
+        <w:t>return</w:t>
+      </w:r>
+      <w:proofErr w:type="spellEnd"/>
+      <w:r>
+        <w:t xml:space="preserve"> retorno</w:t>
       </w:r>
     </w:p>
     <w:p>
@@ -3247,7 +4486,15 @@
         <w:pStyle w:val="SemEspaamento"/>
       </w:pPr>
       <w:r>
-        <w:t>Chamando o método estático: nomeClasse.nomeMetodo(param)</w:t>
+        <w:t xml:space="preserve">Chamando o método estático: </w:t>
+      </w:r>
+      <w:proofErr w:type="spellStart"/>
+      <w:r>
+        <w:t>nomeClasse.nomeMetodo</w:t>
+      </w:r>
+      <w:proofErr w:type="spellEnd"/>
+      <w:r>
+        <w:t>(param)</w:t>
       </w:r>
     </w:p>
     <w:p>
@@ -3329,6 +4576,7 @@
         </w:rPr>
         <w:t xml:space="preserve">    </w:t>
       </w:r>
+      <w:proofErr w:type="spellStart"/>
       <w:r>
         <w:rPr>
           <w:rFonts w:ascii="Consolas" w:eastAsia="Times New Roman" w:hAnsi="Consolas" w:cs="Times New Roman"/>
@@ -3339,6 +4587,7 @@
         </w:rPr>
         <w:t>public</w:t>
       </w:r>
+      <w:proofErr w:type="spellEnd"/>
       <w:r>
         <w:rPr>
           <w:rFonts w:ascii="Consolas" w:eastAsia="Times New Roman" w:hAnsi="Consolas" w:cs="Times New Roman"/>
@@ -3349,6 +4598,7 @@
         </w:rPr>
         <w:t xml:space="preserve"> </w:t>
       </w:r>
+      <w:proofErr w:type="spellStart"/>
       <w:r>
         <w:rPr>
           <w:rFonts w:ascii="Consolas" w:eastAsia="Times New Roman" w:hAnsi="Consolas" w:cs="Times New Roman"/>
@@ -3359,6 +4609,7 @@
         </w:rPr>
         <w:t>class</w:t>
       </w:r>
+      <w:proofErr w:type="spellEnd"/>
       <w:r>
         <w:rPr>
           <w:rFonts w:ascii="Consolas" w:eastAsia="Times New Roman" w:hAnsi="Consolas" w:cs="Times New Roman"/>
@@ -3427,6 +4678,7 @@
         </w:rPr>
         <w:t xml:space="preserve">        </w:t>
       </w:r>
+      <w:proofErr w:type="spellStart"/>
       <w:r>
         <w:rPr>
           <w:rFonts w:ascii="Consolas" w:eastAsia="Times New Roman" w:hAnsi="Consolas" w:cs="Times New Roman"/>
@@ -3437,6 +4689,7 @@
         </w:rPr>
         <w:t>public</w:t>
       </w:r>
+      <w:proofErr w:type="spellEnd"/>
       <w:r>
         <w:rPr>
           <w:rFonts w:ascii="Consolas" w:eastAsia="Times New Roman" w:hAnsi="Consolas" w:cs="Times New Roman"/>
@@ -3447,6 +4700,7 @@
         </w:rPr>
         <w:t xml:space="preserve"> </w:t>
       </w:r>
+      <w:proofErr w:type="spellStart"/>
       <w:r>
         <w:rPr>
           <w:rFonts w:ascii="Consolas" w:eastAsia="Times New Roman" w:hAnsi="Consolas" w:cs="Times New Roman"/>
@@ -3459,6 +4713,7 @@
         </w:rPr>
         <w:t>string</w:t>
       </w:r>
+      <w:proofErr w:type="spellEnd"/>
       <w:r>
         <w:rPr>
           <w:rFonts w:ascii="Consolas" w:eastAsia="Times New Roman" w:hAnsi="Consolas" w:cs="Times New Roman"/>
@@ -3493,6 +4748,7 @@
         </w:rPr>
         <w:t xml:space="preserve">        </w:t>
       </w:r>
+      <w:proofErr w:type="spellStart"/>
       <w:r>
         <w:rPr>
           <w:rFonts w:ascii="Consolas" w:eastAsia="Times New Roman" w:hAnsi="Consolas" w:cs="Times New Roman"/>
@@ -3503,6 +4759,7 @@
         </w:rPr>
         <w:t>public</w:t>
       </w:r>
+      <w:proofErr w:type="spellEnd"/>
       <w:r>
         <w:rPr>
           <w:rFonts w:ascii="Consolas" w:eastAsia="Times New Roman" w:hAnsi="Consolas" w:cs="Times New Roman"/>
@@ -3513,6 +4770,7 @@
         </w:rPr>
         <w:t xml:space="preserve"> </w:t>
       </w:r>
+      <w:proofErr w:type="spellStart"/>
       <w:r>
         <w:rPr>
           <w:rFonts w:ascii="Consolas" w:eastAsia="Times New Roman" w:hAnsi="Consolas" w:cs="Times New Roman"/>
@@ -3525,15 +4783,38 @@
         </w:rPr>
         <w:t>double</w:t>
       </w:r>
-      <w:r>
-        <w:rPr>
-          <w:rFonts w:ascii="Consolas" w:eastAsia="Times New Roman" w:hAnsi="Consolas" w:cs="Times New Roman"/>
-          <w:color w:val="F6F6F4"/>
-          <w:sz w:val="21"/>
-          <w:szCs w:val="21"/>
-          <w:lang w:eastAsia="pt-BR"/>
-        </w:rPr>
-        <w:t xml:space="preserve"> Preco;</w:t>
+      <w:proofErr w:type="spellEnd"/>
+      <w:r>
+        <w:rPr>
+          <w:rFonts w:ascii="Consolas" w:eastAsia="Times New Roman" w:hAnsi="Consolas" w:cs="Times New Roman"/>
+          <w:color w:val="F6F6F4"/>
+          <w:sz w:val="21"/>
+          <w:szCs w:val="21"/>
+          <w:lang w:eastAsia="pt-BR"/>
+        </w:rPr>
+        <w:t xml:space="preserve"> </w:t>
+      </w:r>
+      <w:proofErr w:type="spellStart"/>
+      <w:r>
+        <w:rPr>
+          <w:rFonts w:ascii="Consolas" w:eastAsia="Times New Roman" w:hAnsi="Consolas" w:cs="Times New Roman"/>
+          <w:color w:val="F6F6F4"/>
+          <w:sz w:val="21"/>
+          <w:szCs w:val="21"/>
+          <w:lang w:eastAsia="pt-BR"/>
+        </w:rPr>
+        <w:t>Preco</w:t>
+      </w:r>
+      <w:proofErr w:type="spellEnd"/>
+      <w:r>
+        <w:rPr>
+          <w:rFonts w:ascii="Consolas" w:eastAsia="Times New Roman" w:hAnsi="Consolas" w:cs="Times New Roman"/>
+          <w:color w:val="F6F6F4"/>
+          <w:sz w:val="21"/>
+          <w:szCs w:val="21"/>
+          <w:lang w:eastAsia="pt-BR"/>
+        </w:rPr>
+        <w:t>;</w:t>
       </w:r>
     </w:p>
     <w:p>
@@ -3559,6 +4840,7 @@
         </w:rPr>
         <w:t xml:space="preserve">        </w:t>
       </w:r>
+      <w:proofErr w:type="spellStart"/>
       <w:r>
         <w:rPr>
           <w:rFonts w:ascii="Consolas" w:eastAsia="Times New Roman" w:hAnsi="Consolas" w:cs="Times New Roman"/>
@@ -3569,6 +4851,7 @@
         </w:rPr>
         <w:t>public</w:t>
       </w:r>
+      <w:proofErr w:type="spellEnd"/>
       <w:r>
         <w:rPr>
           <w:rFonts w:ascii="Consolas" w:eastAsia="Times New Roman" w:hAnsi="Consolas" w:cs="Times New Roman"/>
@@ -3579,6 +4862,7 @@
         </w:rPr>
         <w:t xml:space="preserve"> </w:t>
       </w:r>
+      <w:proofErr w:type="spellStart"/>
       <w:r>
         <w:rPr>
           <w:rFonts w:ascii="Consolas" w:eastAsia="Times New Roman" w:hAnsi="Consolas" w:cs="Times New Roman"/>
@@ -3591,6 +4875,7 @@
         </w:rPr>
         <w:t>int</w:t>
       </w:r>
+      <w:proofErr w:type="spellEnd"/>
       <w:r>
         <w:rPr>
           <w:rFonts w:ascii="Consolas" w:eastAsia="Times New Roman" w:hAnsi="Consolas" w:cs="Times New Roman"/>
@@ -3639,6 +4924,7 @@
         </w:rPr>
         <w:t xml:space="preserve">        </w:t>
       </w:r>
+      <w:proofErr w:type="spellStart"/>
       <w:r>
         <w:rPr>
           <w:rFonts w:ascii="Consolas" w:eastAsia="Times New Roman" w:hAnsi="Consolas" w:cs="Times New Roman"/>
@@ -3649,6 +4935,7 @@
         </w:rPr>
         <w:t>public</w:t>
       </w:r>
+      <w:proofErr w:type="spellEnd"/>
       <w:r>
         <w:rPr>
           <w:rFonts w:ascii="Consolas" w:eastAsia="Times New Roman" w:hAnsi="Consolas" w:cs="Times New Roman"/>
@@ -3659,6 +4946,7 @@
         </w:rPr>
         <w:t xml:space="preserve"> </w:t>
       </w:r>
+      <w:proofErr w:type="gramStart"/>
       <w:r>
         <w:rPr>
           <w:rFonts w:ascii="Consolas" w:eastAsia="Times New Roman" w:hAnsi="Consolas" w:cs="Times New Roman"/>
@@ -3679,6 +4967,8 @@
         </w:rPr>
         <w:t>(</w:t>
       </w:r>
+      <w:proofErr w:type="spellStart"/>
+      <w:proofErr w:type="gramEnd"/>
       <w:r>
         <w:rPr>
           <w:rFonts w:ascii="Consolas" w:eastAsia="Times New Roman" w:hAnsi="Consolas" w:cs="Times New Roman"/>
@@ -3691,6 +4981,7 @@
         </w:rPr>
         <w:t>string</w:t>
       </w:r>
+      <w:proofErr w:type="spellEnd"/>
       <w:r>
         <w:rPr>
           <w:rFonts w:ascii="Consolas" w:eastAsia="Times New Roman" w:hAnsi="Consolas" w:cs="Times New Roman"/>
@@ -3723,6 +5014,7 @@
         </w:rPr>
         <w:t xml:space="preserve">, </w:t>
       </w:r>
+      <w:proofErr w:type="spellStart"/>
       <w:r>
         <w:rPr>
           <w:rFonts w:ascii="Consolas" w:eastAsia="Times New Roman" w:hAnsi="Consolas" w:cs="Times New Roman"/>
@@ -3735,6 +5027,7 @@
         </w:rPr>
         <w:t>double</w:t>
       </w:r>
+      <w:proofErr w:type="spellEnd"/>
       <w:r>
         <w:rPr>
           <w:rFonts w:ascii="Consolas" w:eastAsia="Times New Roman" w:hAnsi="Consolas" w:cs="Times New Roman"/>
@@ -3745,6 +5038,7 @@
         </w:rPr>
         <w:t xml:space="preserve"> </w:t>
       </w:r>
+      <w:proofErr w:type="spellStart"/>
       <w:r>
         <w:rPr>
           <w:rFonts w:ascii="Consolas" w:eastAsia="Times New Roman" w:hAnsi="Consolas" w:cs="Times New Roman"/>
@@ -3757,6 +5051,7 @@
         </w:rPr>
         <w:t>preco</w:t>
       </w:r>
+      <w:proofErr w:type="spellEnd"/>
       <w:r>
         <w:rPr>
           <w:rFonts w:ascii="Consolas" w:eastAsia="Times New Roman" w:hAnsi="Consolas" w:cs="Times New Roman"/>
@@ -3867,7 +5162,29 @@
           <w:szCs w:val="21"/>
           <w:lang w:eastAsia="pt-BR"/>
         </w:rPr>
-        <w:t xml:space="preserve">            Preco </w:t>
+        <w:t xml:space="preserve">            </w:t>
+      </w:r>
+      <w:proofErr w:type="spellStart"/>
+      <w:r>
+        <w:rPr>
+          <w:rFonts w:ascii="Consolas" w:eastAsia="Times New Roman" w:hAnsi="Consolas" w:cs="Times New Roman"/>
+          <w:color w:val="F6F6F4"/>
+          <w:sz w:val="21"/>
+          <w:szCs w:val="21"/>
+          <w:lang w:eastAsia="pt-BR"/>
+        </w:rPr>
+        <w:t>Preco</w:t>
+      </w:r>
+      <w:proofErr w:type="spellEnd"/>
+      <w:r>
+        <w:rPr>
+          <w:rFonts w:ascii="Consolas" w:eastAsia="Times New Roman" w:hAnsi="Consolas" w:cs="Times New Roman"/>
+          <w:color w:val="F6F6F4"/>
+          <w:sz w:val="21"/>
+          <w:szCs w:val="21"/>
+          <w:lang w:eastAsia="pt-BR"/>
+        </w:rPr>
+        <w:t xml:space="preserve"> </w:t>
       </w:r>
       <w:r>
         <w:rPr>
@@ -3887,7 +5204,29 @@
           <w:szCs w:val="21"/>
           <w:lang w:eastAsia="pt-BR"/>
         </w:rPr>
-        <w:t xml:space="preserve"> preco;</w:t>
+        <w:t xml:space="preserve"> </w:t>
+      </w:r>
+      <w:proofErr w:type="spellStart"/>
+      <w:r>
+        <w:rPr>
+          <w:rFonts w:ascii="Consolas" w:eastAsia="Times New Roman" w:hAnsi="Consolas" w:cs="Times New Roman"/>
+          <w:color w:val="F6F6F4"/>
+          <w:sz w:val="21"/>
+          <w:szCs w:val="21"/>
+          <w:lang w:eastAsia="pt-BR"/>
+        </w:rPr>
+        <w:t>preco</w:t>
+      </w:r>
+      <w:proofErr w:type="spellEnd"/>
+      <w:r>
+        <w:rPr>
+          <w:rFonts w:ascii="Consolas" w:eastAsia="Times New Roman" w:hAnsi="Consolas" w:cs="Times New Roman"/>
+          <w:color w:val="F6F6F4"/>
+          <w:sz w:val="21"/>
+          <w:szCs w:val="21"/>
+          <w:lang w:eastAsia="pt-BR"/>
+        </w:rPr>
+        <w:t>;</w:t>
       </w:r>
     </w:p>
     <w:p>
@@ -4048,6 +5387,7 @@
         </w:rPr>
         <w:t xml:space="preserve"> </w:t>
       </w:r>
+      <w:proofErr w:type="gramStart"/>
       <w:r>
         <w:rPr>
           <w:rFonts w:ascii="Consolas" w:eastAsia="Times New Roman" w:hAnsi="Consolas" w:cs="Times New Roman"/>
@@ -4068,7 +5408,40 @@
           <w:szCs w:val="21"/>
           <w:lang w:eastAsia="pt-BR"/>
         </w:rPr>
-        <w:t>(nome, preco);</w:t>
+        <w:t>(</w:t>
+      </w:r>
+      <w:proofErr w:type="gramEnd"/>
+      <w:r>
+        <w:rPr>
+          <w:rFonts w:ascii="Consolas" w:eastAsia="Times New Roman" w:hAnsi="Consolas" w:cs="Times New Roman"/>
+          <w:color w:val="F6F6F4"/>
+          <w:sz w:val="21"/>
+          <w:szCs w:val="21"/>
+          <w:lang w:eastAsia="pt-BR"/>
+        </w:rPr>
+        <w:t xml:space="preserve">nome, </w:t>
+      </w:r>
+      <w:proofErr w:type="spellStart"/>
+      <w:r>
+        <w:rPr>
+          <w:rFonts w:ascii="Consolas" w:eastAsia="Times New Roman" w:hAnsi="Consolas" w:cs="Times New Roman"/>
+          <w:color w:val="F6F6F4"/>
+          <w:sz w:val="21"/>
+          <w:szCs w:val="21"/>
+          <w:lang w:eastAsia="pt-BR"/>
+        </w:rPr>
+        <w:t>preco</w:t>
+      </w:r>
+      <w:proofErr w:type="spellEnd"/>
+      <w:r>
+        <w:rPr>
+          <w:rFonts w:ascii="Consolas" w:eastAsia="Times New Roman" w:hAnsi="Consolas" w:cs="Times New Roman"/>
+          <w:color w:val="F6F6F4"/>
+          <w:sz w:val="21"/>
+          <w:szCs w:val="21"/>
+          <w:lang w:eastAsia="pt-BR"/>
+        </w:rPr>
+        <w:t>);</w:t>
       </w:r>
     </w:p>
     <w:p>
@@ -4129,6 +5502,7 @@
         </w:rPr>
         <w:t xml:space="preserve">        </w:t>
       </w:r>
+      <w:proofErr w:type="spellStart"/>
       <w:r>
         <w:rPr>
           <w:rFonts w:ascii="Consolas" w:eastAsia="Times New Roman" w:hAnsi="Consolas" w:cs="Times New Roman"/>
@@ -4139,6 +5513,7 @@
         </w:rPr>
         <w:t>public</w:t>
       </w:r>
+      <w:proofErr w:type="spellEnd"/>
       <w:r>
         <w:rPr>
           <w:rFonts w:ascii="Consolas" w:eastAsia="Times New Roman" w:hAnsi="Consolas" w:cs="Times New Roman"/>
@@ -4149,6 +5524,7 @@
         </w:rPr>
         <w:t xml:space="preserve"> </w:t>
       </w:r>
+      <w:proofErr w:type="gramStart"/>
       <w:r>
         <w:rPr>
           <w:rFonts w:ascii="Consolas" w:eastAsia="Times New Roman" w:hAnsi="Consolas" w:cs="Times New Roman"/>
@@ -4169,6 +5545,8 @@
         </w:rPr>
         <w:t>(</w:t>
       </w:r>
+      <w:proofErr w:type="spellStart"/>
+      <w:proofErr w:type="gramEnd"/>
       <w:r>
         <w:rPr>
           <w:rFonts w:ascii="Consolas" w:eastAsia="Times New Roman" w:hAnsi="Consolas" w:cs="Times New Roman"/>
@@ -4181,6 +5559,7 @@
         </w:rPr>
         <w:t>string</w:t>
       </w:r>
+      <w:proofErr w:type="spellEnd"/>
       <w:r>
         <w:rPr>
           <w:rFonts w:ascii="Consolas" w:eastAsia="Times New Roman" w:hAnsi="Consolas" w:cs="Times New Roman"/>
@@ -4213,6 +5592,7 @@
         </w:rPr>
         <w:t xml:space="preserve">, </w:t>
       </w:r>
+      <w:proofErr w:type="spellStart"/>
       <w:r>
         <w:rPr>
           <w:rFonts w:ascii="Consolas" w:eastAsia="Times New Roman" w:hAnsi="Consolas" w:cs="Times New Roman"/>
@@ -4225,6 +5605,7 @@
         </w:rPr>
         <w:t>double</w:t>
       </w:r>
+      <w:proofErr w:type="spellEnd"/>
       <w:r>
         <w:rPr>
           <w:rFonts w:ascii="Consolas" w:eastAsia="Times New Roman" w:hAnsi="Consolas" w:cs="Times New Roman"/>
@@ -4235,6 +5616,7 @@
         </w:rPr>
         <w:t xml:space="preserve"> </w:t>
       </w:r>
+      <w:proofErr w:type="spellStart"/>
       <w:r>
         <w:rPr>
           <w:rFonts w:ascii="Consolas" w:eastAsia="Times New Roman" w:hAnsi="Consolas" w:cs="Times New Roman"/>
@@ -4247,6 +5629,7 @@
         </w:rPr>
         <w:t>preco</w:t>
       </w:r>
+      <w:proofErr w:type="spellEnd"/>
       <w:r>
         <w:rPr>
           <w:rFonts w:ascii="Consolas" w:eastAsia="Times New Roman" w:hAnsi="Consolas" w:cs="Times New Roman"/>
@@ -4279,7 +5662,18 @@
           <w:szCs w:val="21"/>
           <w:lang w:eastAsia="pt-BR"/>
         </w:rPr>
-        <w:t xml:space="preserve">        { </w:t>
+        <w:t xml:space="preserve">        </w:t>
+      </w:r>
+      <w:proofErr w:type="gramStart"/>
+      <w:r>
+        <w:rPr>
+          <w:rFonts w:ascii="Consolas" w:eastAsia="Times New Roman" w:hAnsi="Consolas" w:cs="Times New Roman"/>
+          <w:color w:val="F6F6F4"/>
+          <w:sz w:val="21"/>
+          <w:szCs w:val="21"/>
+          <w:lang w:eastAsia="pt-BR"/>
+        </w:rPr>
+        <w:t xml:space="preserve">{ </w:t>
       </w:r>
       <w:r>
         <w:rPr>
@@ -4289,7 +5683,18 @@
           <w:szCs w:val="21"/>
           <w:lang w:eastAsia="pt-BR"/>
         </w:rPr>
-        <w:t xml:space="preserve">//Construtor </w:t>
+        <w:t>/</w:t>
+      </w:r>
+      <w:proofErr w:type="gramEnd"/>
+      <w:r>
+        <w:rPr>
+          <w:rFonts w:ascii="Consolas" w:eastAsia="Times New Roman" w:hAnsi="Consolas" w:cs="Times New Roman"/>
+          <w:color w:val="7B7F8B"/>
+          <w:sz w:val="21"/>
+          <w:szCs w:val="21"/>
+          <w:lang w:eastAsia="pt-BR"/>
+        </w:rPr>
+        <w:t xml:space="preserve">/Construtor </w:t>
       </w:r>
     </w:p>
     <w:p>
@@ -4357,7 +5762,29 @@
           <w:szCs w:val="21"/>
           <w:lang w:eastAsia="pt-BR"/>
         </w:rPr>
-        <w:t xml:space="preserve">            Preco </w:t>
+        <w:t xml:space="preserve">            </w:t>
+      </w:r>
+      <w:proofErr w:type="spellStart"/>
+      <w:r>
+        <w:rPr>
+          <w:rFonts w:ascii="Consolas" w:eastAsia="Times New Roman" w:hAnsi="Consolas" w:cs="Times New Roman"/>
+          <w:color w:val="F6F6F4"/>
+          <w:sz w:val="21"/>
+          <w:szCs w:val="21"/>
+          <w:lang w:eastAsia="pt-BR"/>
+        </w:rPr>
+        <w:t>Preco</w:t>
+      </w:r>
+      <w:proofErr w:type="spellEnd"/>
+      <w:r>
+        <w:rPr>
+          <w:rFonts w:ascii="Consolas" w:eastAsia="Times New Roman" w:hAnsi="Consolas" w:cs="Times New Roman"/>
+          <w:color w:val="F6F6F4"/>
+          <w:sz w:val="21"/>
+          <w:szCs w:val="21"/>
+          <w:lang w:eastAsia="pt-BR"/>
+        </w:rPr>
+        <w:t xml:space="preserve"> </w:t>
       </w:r>
       <w:r>
         <w:rPr>
@@ -4377,7 +5804,29 @@
           <w:szCs w:val="21"/>
           <w:lang w:eastAsia="pt-BR"/>
         </w:rPr>
-        <w:t xml:space="preserve"> preco;</w:t>
+        <w:t xml:space="preserve"> </w:t>
+      </w:r>
+      <w:proofErr w:type="spellStart"/>
+      <w:r>
+        <w:rPr>
+          <w:rFonts w:ascii="Consolas" w:eastAsia="Times New Roman" w:hAnsi="Consolas" w:cs="Times New Roman"/>
+          <w:color w:val="F6F6F4"/>
+          <w:sz w:val="21"/>
+          <w:szCs w:val="21"/>
+          <w:lang w:eastAsia="pt-BR"/>
+        </w:rPr>
+        <w:t>preco</w:t>
+      </w:r>
+      <w:proofErr w:type="spellEnd"/>
+      <w:r>
+        <w:rPr>
+          <w:rFonts w:ascii="Consolas" w:eastAsia="Times New Roman" w:hAnsi="Consolas" w:cs="Times New Roman"/>
+          <w:color w:val="F6F6F4"/>
+          <w:sz w:val="21"/>
+          <w:szCs w:val="21"/>
+          <w:lang w:eastAsia="pt-BR"/>
+        </w:rPr>
+        <w:t>;</w:t>
       </w:r>
     </w:p>
     <w:p>
@@ -4505,6 +5954,7 @@
         </w:rPr>
         <w:t xml:space="preserve">        </w:t>
       </w:r>
+      <w:proofErr w:type="spellStart"/>
       <w:r>
         <w:rPr>
           <w:rFonts w:ascii="Consolas" w:eastAsia="Times New Roman" w:hAnsi="Consolas" w:cs="Times New Roman"/>
@@ -4515,6 +5965,7 @@
         </w:rPr>
         <w:t>public</w:t>
       </w:r>
+      <w:proofErr w:type="spellEnd"/>
       <w:r>
         <w:rPr>
           <w:rFonts w:ascii="Consolas" w:eastAsia="Times New Roman" w:hAnsi="Consolas" w:cs="Times New Roman"/>
@@ -4525,6 +5976,7 @@
         </w:rPr>
         <w:t xml:space="preserve"> </w:t>
       </w:r>
+      <w:proofErr w:type="gramStart"/>
       <w:r>
         <w:rPr>
           <w:rFonts w:ascii="Consolas" w:eastAsia="Times New Roman" w:hAnsi="Consolas" w:cs="Times New Roman"/>
@@ -4545,6 +5997,8 @@
         </w:rPr>
         <w:t>(</w:t>
       </w:r>
+      <w:proofErr w:type="spellStart"/>
+      <w:proofErr w:type="gramEnd"/>
       <w:r>
         <w:rPr>
           <w:rFonts w:ascii="Consolas" w:eastAsia="Times New Roman" w:hAnsi="Consolas" w:cs="Times New Roman"/>
@@ -4557,6 +6011,7 @@
         </w:rPr>
         <w:t>string</w:t>
       </w:r>
+      <w:proofErr w:type="spellEnd"/>
       <w:r>
         <w:rPr>
           <w:rFonts w:ascii="Consolas" w:eastAsia="Times New Roman" w:hAnsi="Consolas" w:cs="Times New Roman"/>
@@ -4589,6 +6044,7 @@
         </w:rPr>
         <w:t xml:space="preserve">, </w:t>
       </w:r>
+      <w:proofErr w:type="spellStart"/>
       <w:r>
         <w:rPr>
           <w:rFonts w:ascii="Consolas" w:eastAsia="Times New Roman" w:hAnsi="Consolas" w:cs="Times New Roman"/>
@@ -4601,6 +6057,7 @@
         </w:rPr>
         <w:t>double</w:t>
       </w:r>
+      <w:proofErr w:type="spellEnd"/>
       <w:r>
         <w:rPr>
           <w:rFonts w:ascii="Consolas" w:eastAsia="Times New Roman" w:hAnsi="Consolas" w:cs="Times New Roman"/>
@@ -4611,6 +6068,7 @@
         </w:rPr>
         <w:t xml:space="preserve"> </w:t>
       </w:r>
+      <w:proofErr w:type="spellStart"/>
       <w:r>
         <w:rPr>
           <w:rFonts w:ascii="Consolas" w:eastAsia="Times New Roman" w:hAnsi="Consolas" w:cs="Times New Roman"/>
@@ -4623,6 +6081,7 @@
         </w:rPr>
         <w:t>preco</w:t>
       </w:r>
+      <w:proofErr w:type="spellEnd"/>
       <w:r>
         <w:rPr>
           <w:rFonts w:ascii="Consolas" w:eastAsia="Times New Roman" w:hAnsi="Consolas" w:cs="Times New Roman"/>
@@ -4633,6 +6092,7 @@
         </w:rPr>
         <w:t xml:space="preserve">, </w:t>
       </w:r>
+      <w:proofErr w:type="spellStart"/>
       <w:r>
         <w:rPr>
           <w:rFonts w:ascii="Consolas" w:eastAsia="Times New Roman" w:hAnsi="Consolas" w:cs="Times New Roman"/>
@@ -4645,6 +6105,7 @@
         </w:rPr>
         <w:t>int</w:t>
       </w:r>
+      <w:proofErr w:type="spellEnd"/>
       <w:r>
         <w:rPr>
           <w:rFonts w:ascii="Consolas" w:eastAsia="Times New Roman" w:hAnsi="Consolas" w:cs="Times New Roman"/>
@@ -4743,7 +6204,29 @@
           <w:szCs w:val="21"/>
           <w:lang w:eastAsia="pt-BR"/>
         </w:rPr>
-        <w:t xml:space="preserve">            Preco </w:t>
+        <w:t xml:space="preserve">            </w:t>
+      </w:r>
+      <w:proofErr w:type="spellStart"/>
+      <w:r>
+        <w:rPr>
+          <w:rFonts w:ascii="Consolas" w:eastAsia="Times New Roman" w:hAnsi="Consolas" w:cs="Times New Roman"/>
+          <w:color w:val="F6F6F4"/>
+          <w:sz w:val="21"/>
+          <w:szCs w:val="21"/>
+          <w:lang w:eastAsia="pt-BR"/>
+        </w:rPr>
+        <w:t>Preco</w:t>
+      </w:r>
+      <w:proofErr w:type="spellEnd"/>
+      <w:r>
+        <w:rPr>
+          <w:rFonts w:ascii="Consolas" w:eastAsia="Times New Roman" w:hAnsi="Consolas" w:cs="Times New Roman"/>
+          <w:color w:val="F6F6F4"/>
+          <w:sz w:val="21"/>
+          <w:szCs w:val="21"/>
+          <w:lang w:eastAsia="pt-BR"/>
+        </w:rPr>
+        <w:t xml:space="preserve"> </w:t>
       </w:r>
       <w:r>
         <w:rPr>
@@ -4763,7 +6246,29 @@
           <w:szCs w:val="21"/>
           <w:lang w:eastAsia="pt-BR"/>
         </w:rPr>
-        <w:t xml:space="preserve"> preco;</w:t>
+        <w:t xml:space="preserve"> </w:t>
+      </w:r>
+      <w:proofErr w:type="spellStart"/>
+      <w:r>
+        <w:rPr>
+          <w:rFonts w:ascii="Consolas" w:eastAsia="Times New Roman" w:hAnsi="Consolas" w:cs="Times New Roman"/>
+          <w:color w:val="F6F6F4"/>
+          <w:sz w:val="21"/>
+          <w:szCs w:val="21"/>
+          <w:lang w:eastAsia="pt-BR"/>
+        </w:rPr>
+        <w:t>preco</w:t>
+      </w:r>
+      <w:proofErr w:type="spellEnd"/>
+      <w:r>
+        <w:rPr>
+          <w:rFonts w:ascii="Consolas" w:eastAsia="Times New Roman" w:hAnsi="Consolas" w:cs="Times New Roman"/>
+          <w:color w:val="F6F6F4"/>
+          <w:sz w:val="21"/>
+          <w:szCs w:val="21"/>
+          <w:lang w:eastAsia="pt-BR"/>
+        </w:rPr>
+        <w:t>;</w:t>
       </w:r>
     </w:p>
     <w:p>
@@ -4871,6 +6376,7 @@
         </w:rPr>
         <w:t xml:space="preserve">        </w:t>
       </w:r>
+      <w:proofErr w:type="spellStart"/>
       <w:r>
         <w:rPr>
           <w:rFonts w:ascii="Consolas" w:eastAsia="Times New Roman" w:hAnsi="Consolas" w:cs="Times New Roman"/>
@@ -4881,6 +6387,7 @@
         </w:rPr>
         <w:t>public</w:t>
       </w:r>
+      <w:proofErr w:type="spellEnd"/>
       <w:r>
         <w:rPr>
           <w:rFonts w:ascii="Consolas" w:eastAsia="Times New Roman" w:hAnsi="Consolas" w:cs="Times New Roman"/>
@@ -4891,6 +6398,7 @@
         </w:rPr>
         <w:t xml:space="preserve"> </w:t>
       </w:r>
+      <w:proofErr w:type="gramStart"/>
       <w:r>
         <w:rPr>
           <w:rFonts w:ascii="Consolas" w:eastAsia="Times New Roman" w:hAnsi="Consolas" w:cs="Times New Roman"/>
@@ -4909,7 +6417,18 @@
           <w:szCs w:val="21"/>
           <w:lang w:eastAsia="pt-BR"/>
         </w:rPr>
-        <w:t xml:space="preserve">(){ </w:t>
+        <w:t>(</w:t>
+      </w:r>
+      <w:proofErr w:type="gramEnd"/>
+      <w:r>
+        <w:rPr>
+          <w:rFonts w:ascii="Consolas" w:eastAsia="Times New Roman" w:hAnsi="Consolas" w:cs="Times New Roman"/>
+          <w:color w:val="F6F6F4"/>
+          <w:sz w:val="21"/>
+          <w:szCs w:val="21"/>
+          <w:lang w:eastAsia="pt-BR"/>
+        </w:rPr>
+        <w:t xml:space="preserve">){ </w:t>
       </w:r>
       <w:r>
         <w:rPr>
@@ -4971,8 +6490,13 @@
         <w:pStyle w:val="Ttulo1"/>
       </w:pPr>
       <w:r>
-        <w:t>Palavra This</w:t>
-      </w:r>
+        <w:t xml:space="preserve">Palavra </w:t>
+      </w:r>
+      <w:proofErr w:type="spellStart"/>
+      <w:r>
+        <w:t>This</w:t>
+      </w:r>
+      <w:proofErr w:type="spellEnd"/>
     </w:p>
     <w:p>
       <w:pPr>
@@ -4982,8 +6506,21 @@
         <w:t xml:space="preserve">Referência para diferenciar atributos de variáveis na declaração de construtores (nesse caso não é muito utilizado em C# pois </w:t>
       </w:r>
       <w:r>
-        <w:t>é padronizado que os atributos iniciem-se com letra maíuscula</w:t>
-      </w:r>
+        <w:t xml:space="preserve">é padronizado que os atributos </w:t>
+      </w:r>
+      <w:proofErr w:type="gramStart"/>
+      <w:r>
+        <w:t>iniciem-se</w:t>
+      </w:r>
+      <w:proofErr w:type="gramEnd"/>
+      <w:r>
+        <w:t xml:space="preserve"> com letra </w:t>
+      </w:r>
+      <w:proofErr w:type="spellStart"/>
+      <w:r>
+        <w:t>maíuscula</w:t>
+      </w:r>
+      <w:proofErr w:type="spellEnd"/>
       <w:r>
         <w:t>)</w:t>
       </w:r>
@@ -5108,7 +6645,15 @@
         <w:pStyle w:val="SemEspaamento"/>
       </w:pPr>
       <w:r>
-        <w:t>Forma segura de expor e receber valores em atributos passando sempre por métodos (Get e Set);</w:t>
+        <w:t>Forma segura de expor e receber valores em atributos passando sempre por métodos (</w:t>
+      </w:r>
+      <w:proofErr w:type="spellStart"/>
+      <w:r>
+        <w:t>Get</w:t>
+      </w:r>
+      <w:proofErr w:type="spellEnd"/>
+      <w:r>
+        <w:t xml:space="preserve"> e Set);</w:t>
       </w:r>
     </w:p>
     <w:p>
@@ -5124,15 +6669,28 @@
         <w:pStyle w:val="Commarcadores"/>
       </w:pPr>
       <w:r>
-        <w:t>Para isso todos os atributos são definidos como private, tornando-os inacessíveis de forma direta pela aplicação.</w:t>
+        <w:t xml:space="preserve">Para isso todos os atributos são definidos como </w:t>
+      </w:r>
+      <w:proofErr w:type="spellStart"/>
+      <w:r>
+        <w:t>private</w:t>
+      </w:r>
+      <w:proofErr w:type="spellEnd"/>
+      <w:r>
+        <w:t>, tornando-os inacessíveis de forma direta pela aplicação.</w:t>
       </w:r>
     </w:p>
     <w:p>
       <w:pPr>
         <w:pStyle w:val="Commarcadores"/>
       </w:pPr>
-      <w:r>
-        <w:t>Get e Sets não são usuais em C#;</w:t>
+      <w:proofErr w:type="spellStart"/>
+      <w:r>
+        <w:t>Get</w:t>
+      </w:r>
+      <w:proofErr w:type="spellEnd"/>
+      <w:r>
+        <w:t xml:space="preserve"> e Sets não são usuais em C#;</w:t>
       </w:r>
     </w:p>
     <w:p>
@@ -5199,12 +6757,14 @@
       <w:pPr>
         <w:pStyle w:val="Ttulo1"/>
       </w:pPr>
+      <w:proofErr w:type="spellStart"/>
       <w:r>
         <w:t>P</w:t>
       </w:r>
       <w:r>
         <w:t>roperties</w:t>
       </w:r>
+      <w:proofErr w:type="spellEnd"/>
     </w:p>
     <w:p>
       <w:pPr>
@@ -5225,10 +6785,7 @@
         <w:pStyle w:val="Commarcadores"/>
       </w:pPr>
       <w:r>
-        <w:t>As propriedades podem ser usadas como se fossem atributos públicos, mas na verdade elas são métodos especiais</w:t>
-      </w:r>
-      <w:r>
-        <w:t>.</w:t>
+        <w:t>As propriedades podem ser usadas como se fossem atributos públicos, mas na verdade elas são métodos especiais.</w:t>
       </w:r>
     </w:p>
     <w:p>
@@ -5236,16 +6793,7 @@
         <w:pStyle w:val="Commarcadores"/>
       </w:pPr>
       <w:r>
-        <w:t>P</w:t>
-      </w:r>
-      <w:r>
-        <w:t>ermite</w:t>
-      </w:r>
-      <w:r>
-        <w:t>m</w:t>
-      </w:r>
-      <w:r>
-        <w:t xml:space="preserve"> que os dados sejam acessados facilmente e ainda ajuda a promover a segurança e a flexibilidade dos métodos.</w:t>
+        <w:t>Permitem que os dados sejam acessados facilmente e ainda ajuda a promover a segurança e a flexibilidade dos métodos.</w:t>
       </w:r>
     </w:p>
     <w:p>
@@ -5261,6 +6809,7 @@
           <w:lang w:eastAsia="pt-BR"/>
         </w:rPr>
       </w:pPr>
+      <w:proofErr w:type="spellStart"/>
       <w:r>
         <w:rPr>
           <w:rFonts w:ascii="Consolas" w:eastAsia="Times New Roman" w:hAnsi="Consolas" w:cs="Times New Roman"/>
@@ -5271,6 +6820,7 @@
         </w:rPr>
         <w:t>public</w:t>
       </w:r>
+      <w:proofErr w:type="spellEnd"/>
       <w:r>
         <w:rPr>
           <w:rFonts w:ascii="Consolas" w:eastAsia="Times New Roman" w:hAnsi="Consolas" w:cs="Times New Roman"/>
@@ -5281,6 +6831,7 @@
         </w:rPr>
         <w:t xml:space="preserve"> </w:t>
       </w:r>
+      <w:proofErr w:type="spellStart"/>
       <w:r>
         <w:rPr>
           <w:rFonts w:ascii="Consolas" w:eastAsia="Times New Roman" w:hAnsi="Consolas" w:cs="Times New Roman"/>
@@ -5291,6 +6842,7 @@
         </w:rPr>
         <w:t>string</w:t>
       </w:r>
+      <w:proofErr w:type="spellEnd"/>
       <w:r>
         <w:rPr>
           <w:rFonts w:ascii="Consolas" w:eastAsia="Times New Roman" w:hAnsi="Consolas" w:cs="Times New Roman"/>
@@ -5301,6 +6853,7 @@
         </w:rPr>
         <w:t xml:space="preserve"> </w:t>
       </w:r>
+      <w:proofErr w:type="gramStart"/>
       <w:r>
         <w:rPr>
           <w:rFonts w:ascii="Consolas" w:eastAsia="Times New Roman" w:hAnsi="Consolas" w:cs="Times New Roman"/>
@@ -5321,6 +6874,7 @@
         </w:rPr>
         <w:t>{</w:t>
       </w:r>
+      <w:proofErr w:type="gramEnd"/>
     </w:p>
     <w:p>
       <w:pPr>
@@ -5345,6 +6899,7 @@
         </w:rPr>
         <w:t xml:space="preserve">            </w:t>
       </w:r>
+      <w:proofErr w:type="spellStart"/>
       <w:r>
         <w:rPr>
           <w:rFonts w:ascii="Consolas" w:eastAsia="Times New Roman" w:hAnsi="Consolas" w:cs="Times New Roman"/>
@@ -5355,6 +6910,7 @@
         </w:rPr>
         <w:t>get</w:t>
       </w:r>
+      <w:proofErr w:type="spellEnd"/>
       <w:r>
         <w:rPr>
           <w:rFonts w:ascii="Consolas" w:eastAsia="Times New Roman" w:hAnsi="Consolas" w:cs="Times New Roman"/>
@@ -5363,8 +6919,20 @@
           <w:szCs w:val="21"/>
           <w:lang w:eastAsia="pt-BR"/>
         </w:rPr>
-        <w:t xml:space="preserve"> { </w:t>
-      </w:r>
+        <w:t xml:space="preserve"> </w:t>
+      </w:r>
+      <w:proofErr w:type="gramStart"/>
+      <w:r>
+        <w:rPr>
+          <w:rFonts w:ascii="Consolas" w:eastAsia="Times New Roman" w:hAnsi="Consolas" w:cs="Times New Roman"/>
+          <w:color w:val="D4D4D4"/>
+          <w:sz w:val="21"/>
+          <w:szCs w:val="21"/>
+          <w:lang w:eastAsia="pt-BR"/>
+        </w:rPr>
+        <w:t xml:space="preserve">{ </w:t>
+      </w:r>
+      <w:proofErr w:type="spellStart"/>
       <w:r>
         <w:rPr>
           <w:rFonts w:ascii="Consolas" w:eastAsia="Times New Roman" w:hAnsi="Consolas" w:cs="Times New Roman"/>
@@ -5375,6 +6943,8 @@
         </w:rPr>
         <w:t>return</w:t>
       </w:r>
+      <w:proofErr w:type="spellEnd"/>
+      <w:proofErr w:type="gramEnd"/>
       <w:r>
         <w:rPr>
           <w:rFonts w:ascii="Consolas" w:eastAsia="Times New Roman" w:hAnsi="Consolas" w:cs="Times New Roman"/>
@@ -5439,6 +7009,7 @@
         </w:rPr>
         <w:t xml:space="preserve">            </w:t>
       </w:r>
+      <w:proofErr w:type="gramStart"/>
       <w:r>
         <w:rPr>
           <w:rFonts w:ascii="Consolas" w:eastAsia="Times New Roman" w:hAnsi="Consolas" w:cs="Times New Roman"/>
@@ -5459,6 +7030,7 @@
         </w:rPr>
         <w:t>{</w:t>
       </w:r>
+      <w:proofErr w:type="gramEnd"/>
     </w:p>
     <w:p>
       <w:pPr>
@@ -5483,6 +7055,7 @@
         </w:rPr>
         <w:t xml:space="preserve">                </w:t>
       </w:r>
+      <w:proofErr w:type="spellStart"/>
       <w:r>
         <w:rPr>
           <w:rFonts w:ascii="Consolas" w:eastAsia="Times New Roman" w:hAnsi="Consolas" w:cs="Times New Roman"/>
@@ -5493,6 +7066,7 @@
         </w:rPr>
         <w:t>if</w:t>
       </w:r>
+      <w:proofErr w:type="spellEnd"/>
       <w:r>
         <w:rPr>
           <w:rFonts w:ascii="Consolas" w:eastAsia="Times New Roman" w:hAnsi="Consolas" w:cs="Times New Roman"/>
@@ -5503,6 +7077,8 @@
         </w:rPr>
         <w:t xml:space="preserve"> (</w:t>
       </w:r>
+      <w:proofErr w:type="spellStart"/>
+      <w:proofErr w:type="gramStart"/>
       <w:r>
         <w:rPr>
           <w:rFonts w:ascii="Consolas" w:eastAsia="Times New Roman" w:hAnsi="Consolas" w:cs="Times New Roman"/>
@@ -5513,6 +7089,7 @@
         </w:rPr>
         <w:t>value</w:t>
       </w:r>
+      <w:proofErr w:type="spellEnd"/>
       <w:r>
         <w:rPr>
           <w:rFonts w:ascii="Consolas" w:eastAsia="Times New Roman" w:hAnsi="Consolas" w:cs="Times New Roman"/>
@@ -5521,8 +7098,20 @@
           <w:szCs w:val="21"/>
           <w:lang w:eastAsia="pt-BR"/>
         </w:rPr>
-        <w:t xml:space="preserve"> != </w:t>
-      </w:r>
+        <w:t xml:space="preserve"> !</w:t>
+      </w:r>
+      <w:proofErr w:type="gramEnd"/>
+      <w:r>
+        <w:rPr>
+          <w:rFonts w:ascii="Consolas" w:eastAsia="Times New Roman" w:hAnsi="Consolas" w:cs="Times New Roman"/>
+          <w:color w:val="D4D4D4"/>
+          <w:sz w:val="21"/>
+          <w:szCs w:val="21"/>
+          <w:lang w:eastAsia="pt-BR"/>
+        </w:rPr>
+        <w:t xml:space="preserve">= </w:t>
+      </w:r>
+      <w:proofErr w:type="spellStart"/>
       <w:r>
         <w:rPr>
           <w:rFonts w:ascii="Consolas" w:eastAsia="Times New Roman" w:hAnsi="Consolas" w:cs="Times New Roman"/>
@@ -5533,6 +7122,7 @@
         </w:rPr>
         <w:t>null</w:t>
       </w:r>
+      <w:proofErr w:type="spellEnd"/>
       <w:r>
         <w:rPr>
           <w:rFonts w:ascii="Consolas" w:eastAsia="Times New Roman" w:hAnsi="Consolas" w:cs="Times New Roman"/>
@@ -5543,6 +7133,7 @@
         </w:rPr>
         <w:t xml:space="preserve"> &amp;&amp; </w:t>
       </w:r>
+      <w:proofErr w:type="spellStart"/>
       <w:r>
         <w:rPr>
           <w:rFonts w:ascii="Consolas" w:eastAsia="Times New Roman" w:hAnsi="Consolas" w:cs="Times New Roman"/>
@@ -5573,6 +7164,7 @@
         </w:rPr>
         <w:t>Length</w:t>
       </w:r>
+      <w:proofErr w:type="spellEnd"/>
       <w:r>
         <w:rPr>
           <w:rFonts w:ascii="Consolas" w:eastAsia="Times New Roman" w:hAnsi="Consolas" w:cs="Times New Roman"/>
@@ -5647,6 +7239,8 @@
         </w:rPr>
         <w:t xml:space="preserve"> = </w:t>
       </w:r>
+      <w:proofErr w:type="spellStart"/>
+      <w:proofErr w:type="gramStart"/>
       <w:r>
         <w:rPr>
           <w:rFonts w:ascii="Consolas" w:eastAsia="Times New Roman" w:hAnsi="Consolas" w:cs="Times New Roman"/>
@@ -5677,6 +7271,8 @@
         </w:rPr>
         <w:t>ToUpper</w:t>
       </w:r>
+      <w:proofErr w:type="spellEnd"/>
+      <w:proofErr w:type="gramEnd"/>
     </w:p>
     <w:p>
       <w:pPr>
@@ -5725,6 +7321,8 @@
         </w:rPr>
         <w:t xml:space="preserve">                </w:t>
       </w:r>
+      <w:proofErr w:type="spellStart"/>
+      <w:proofErr w:type="gramStart"/>
       <w:r>
         <w:rPr>
           <w:rFonts w:ascii="Consolas" w:eastAsia="Times New Roman" w:hAnsi="Consolas" w:cs="Times New Roman"/>
@@ -5735,6 +7333,7 @@
         </w:rPr>
         <w:t>else</w:t>
       </w:r>
+      <w:proofErr w:type="spellEnd"/>
       <w:r>
         <w:rPr>
           <w:rFonts w:ascii="Consolas" w:eastAsia="Times New Roman" w:hAnsi="Consolas" w:cs="Times New Roman"/>
@@ -5745,6 +7344,7 @@
         </w:rPr>
         <w:t>{</w:t>
       </w:r>
+      <w:proofErr w:type="gramEnd"/>
     </w:p>
     <w:p>
       <w:pPr>
@@ -5769,6 +7369,7 @@
         </w:rPr>
         <w:t xml:space="preserve">                    </w:t>
       </w:r>
+      <w:proofErr w:type="spellStart"/>
       <w:r>
         <w:rPr>
           <w:rFonts w:ascii="Consolas" w:eastAsia="Times New Roman" w:hAnsi="Consolas" w:cs="Times New Roman"/>
@@ -5799,6 +7400,7 @@
         </w:rPr>
         <w:t>WriteLine</w:t>
       </w:r>
+      <w:proofErr w:type="spellEnd"/>
       <w:r>
         <w:rPr>
           <w:rFonts w:ascii="Consolas" w:eastAsia="Times New Roman" w:hAnsi="Consolas" w:cs="Times New Roman"/>
@@ -5817,27 +7419,7 @@
           <w:szCs w:val="21"/>
           <w:lang w:eastAsia="pt-BR"/>
         </w:rPr>
-        <w:t xml:space="preserve">"O deve ter mais de um </w:t>
-      </w:r>
-      <w:r>
-        <w:rPr>
-          <w:rFonts w:ascii="Consolas" w:eastAsia="Times New Roman" w:hAnsi="Consolas" w:cs="Times New Roman"/>
-          <w:color w:val="CE9178"/>
-          <w:sz w:val="21"/>
-          <w:szCs w:val="21"/>
-          <w:lang w:eastAsia="pt-BR"/>
-        </w:rPr>
-        <w:t>caractere</w:t>
-      </w:r>
-      <w:r>
-        <w:rPr>
-          <w:rFonts w:ascii="Consolas" w:eastAsia="Times New Roman" w:hAnsi="Consolas" w:cs="Times New Roman"/>
-          <w:color w:val="CE9178"/>
-          <w:sz w:val="21"/>
-          <w:szCs w:val="21"/>
-          <w:lang w:eastAsia="pt-BR"/>
-        </w:rPr>
-        <w:t>"</w:t>
+        <w:t>"O deve ter mais de um caractere"</w:t>
       </w:r>
       <w:r>
         <w:rPr>
@@ -5938,8 +7520,13 @@
         <w:pStyle w:val="Ttulo1"/>
       </w:pPr>
       <w:r>
-        <w:t>Auto Properties</w:t>
-      </w:r>
+        <w:t xml:space="preserve">Auto </w:t>
+      </w:r>
+      <w:proofErr w:type="spellStart"/>
+      <w:r>
+        <w:t>Properties</w:t>
+      </w:r>
+      <w:proofErr w:type="spellEnd"/>
     </w:p>
     <w:p>
       <w:pPr>
@@ -5962,6 +7549,7 @@
           <w:lang w:eastAsia="pt-BR"/>
         </w:rPr>
       </w:pPr>
+      <w:proofErr w:type="spellStart"/>
       <w:r>
         <w:rPr>
           <w:rFonts w:ascii="Consolas" w:eastAsia="Times New Roman" w:hAnsi="Consolas" w:cs="Times New Roman"/>
@@ -5972,6 +7560,7 @@
         </w:rPr>
         <w:t>private</w:t>
       </w:r>
+      <w:proofErr w:type="spellEnd"/>
       <w:r>
         <w:rPr>
           <w:rFonts w:ascii="Consolas" w:eastAsia="Times New Roman" w:hAnsi="Consolas" w:cs="Times New Roman"/>
@@ -5982,6 +7571,7 @@
         </w:rPr>
         <w:t xml:space="preserve"> </w:t>
       </w:r>
+      <w:proofErr w:type="spellStart"/>
       <w:r>
         <w:rPr>
           <w:rFonts w:ascii="Consolas" w:eastAsia="Times New Roman" w:hAnsi="Consolas" w:cs="Times New Roman"/>
@@ -5992,6 +7582,7 @@
         </w:rPr>
         <w:t>string</w:t>
       </w:r>
+      <w:proofErr w:type="spellEnd"/>
       <w:r>
         <w:rPr>
           <w:rFonts w:ascii="Consolas" w:eastAsia="Times New Roman" w:hAnsi="Consolas" w:cs="Times New Roman"/>
@@ -6036,6 +7627,7 @@
           <w:lang w:eastAsia="pt-BR"/>
         </w:rPr>
       </w:pPr>
+      <w:proofErr w:type="spellStart"/>
       <w:r>
         <w:rPr>
           <w:rFonts w:ascii="Consolas" w:eastAsia="Times New Roman" w:hAnsi="Consolas" w:cs="Times New Roman"/>
@@ -6046,6 +7638,7 @@
         </w:rPr>
         <w:t>private</w:t>
       </w:r>
+      <w:proofErr w:type="spellEnd"/>
       <w:r>
         <w:rPr>
           <w:rFonts w:ascii="Consolas" w:eastAsia="Times New Roman" w:hAnsi="Consolas" w:cs="Times New Roman"/>
@@ -6056,6 +7649,7 @@
         </w:rPr>
         <w:t xml:space="preserve"> </w:t>
       </w:r>
+      <w:proofErr w:type="spellStart"/>
       <w:r>
         <w:rPr>
           <w:rFonts w:ascii="Consolas" w:eastAsia="Times New Roman" w:hAnsi="Consolas" w:cs="Times New Roman"/>
@@ -6066,6 +7660,7 @@
         </w:rPr>
         <w:t>double</w:t>
       </w:r>
+      <w:proofErr w:type="spellEnd"/>
       <w:r>
         <w:rPr>
           <w:rFonts w:ascii="Consolas" w:eastAsia="Times New Roman" w:hAnsi="Consolas" w:cs="Times New Roman"/>
@@ -6084,8 +7679,20 @@
           <w:szCs w:val="21"/>
           <w:lang w:eastAsia="pt-BR"/>
         </w:rPr>
-        <w:t>_preco</w:t>
-      </w:r>
+        <w:t>_</w:t>
+      </w:r>
+      <w:proofErr w:type="spellStart"/>
+      <w:r>
+        <w:rPr>
+          <w:rFonts w:ascii="Consolas" w:eastAsia="Times New Roman" w:hAnsi="Consolas" w:cs="Times New Roman"/>
+          <w:color w:val="9CDCFE"/>
+          <w:sz w:val="21"/>
+          <w:szCs w:val="21"/>
+          <w:lang w:eastAsia="pt-BR"/>
+        </w:rPr>
+        <w:t>preco</w:t>
+      </w:r>
+      <w:proofErr w:type="spellEnd"/>
       <w:r>
         <w:rPr>
           <w:rFonts w:ascii="Consolas" w:eastAsia="Times New Roman" w:hAnsi="Consolas" w:cs="Times New Roman"/>
@@ -6110,6 +7717,7 @@
           <w:lang w:eastAsia="pt-BR"/>
         </w:rPr>
       </w:pPr>
+      <w:proofErr w:type="spellStart"/>
       <w:r>
         <w:rPr>
           <w:rFonts w:ascii="Consolas" w:eastAsia="Times New Roman" w:hAnsi="Consolas" w:cs="Times New Roman"/>
@@ -6120,6 +7728,7 @@
         </w:rPr>
         <w:t>public</w:t>
       </w:r>
+      <w:proofErr w:type="spellEnd"/>
       <w:r>
         <w:rPr>
           <w:rFonts w:ascii="Consolas" w:eastAsia="Times New Roman" w:hAnsi="Consolas" w:cs="Times New Roman"/>
@@ -6130,6 +7739,7 @@
         </w:rPr>
         <w:t xml:space="preserve"> </w:t>
       </w:r>
+      <w:proofErr w:type="spellStart"/>
       <w:r>
         <w:rPr>
           <w:rFonts w:ascii="Consolas" w:eastAsia="Times New Roman" w:hAnsi="Consolas" w:cs="Times New Roman"/>
@@ -6140,6 +7750,7 @@
         </w:rPr>
         <w:t>int</w:t>
       </w:r>
+      <w:proofErr w:type="spellEnd"/>
       <w:r>
         <w:rPr>
           <w:rFonts w:ascii="Consolas" w:eastAsia="Times New Roman" w:hAnsi="Consolas" w:cs="Times New Roman"/>
@@ -6168,8 +7779,20 @@
           <w:szCs w:val="21"/>
           <w:lang w:eastAsia="pt-BR"/>
         </w:rPr>
-        <w:t xml:space="preserve"> { </w:t>
-      </w:r>
+        <w:t xml:space="preserve"> </w:t>
+      </w:r>
+      <w:proofErr w:type="gramStart"/>
+      <w:r>
+        <w:rPr>
+          <w:rFonts w:ascii="Consolas" w:eastAsia="Times New Roman" w:hAnsi="Consolas" w:cs="Times New Roman"/>
+          <w:color w:val="D4D4D4"/>
+          <w:sz w:val="21"/>
+          <w:szCs w:val="21"/>
+          <w:lang w:eastAsia="pt-BR"/>
+        </w:rPr>
+        <w:t xml:space="preserve">{ </w:t>
+      </w:r>
+      <w:proofErr w:type="spellStart"/>
       <w:r>
         <w:rPr>
           <w:rFonts w:ascii="Consolas" w:eastAsia="Times New Roman" w:hAnsi="Consolas" w:cs="Times New Roman"/>
@@ -6180,6 +7803,8 @@
         </w:rPr>
         <w:t>get</w:t>
       </w:r>
+      <w:proofErr w:type="spellEnd"/>
+      <w:proofErr w:type="gramEnd"/>
       <w:r>
         <w:rPr>
           <w:rFonts w:ascii="Consolas" w:eastAsia="Times New Roman" w:hAnsi="Consolas" w:cs="Times New Roman"/>
@@ -6190,6 +7815,7 @@
         </w:rPr>
         <w:t xml:space="preserve">; </w:t>
       </w:r>
+      <w:proofErr w:type="spellStart"/>
       <w:r>
         <w:rPr>
           <w:rFonts w:ascii="Consolas" w:eastAsia="Times New Roman" w:hAnsi="Consolas" w:cs="Times New Roman"/>
@@ -6200,6 +7826,7 @@
         </w:rPr>
         <w:t>private</w:t>
       </w:r>
+      <w:proofErr w:type="spellEnd"/>
       <w:r>
         <w:rPr>
           <w:rFonts w:ascii="Consolas" w:eastAsia="Times New Roman" w:hAnsi="Consolas" w:cs="Times New Roman"/>
@@ -6238,15 +7865,35 @@
           <w:szCs w:val="21"/>
           <w:lang w:eastAsia="pt-BR"/>
         </w:rPr>
-        <w:t>// Auto properties</w:t>
-      </w:r>
+        <w:t xml:space="preserve">// Auto </w:t>
+      </w:r>
+      <w:proofErr w:type="spellStart"/>
+      <w:r>
+        <w:rPr>
+          <w:rFonts w:ascii="Consolas" w:eastAsia="Times New Roman" w:hAnsi="Consolas" w:cs="Times New Roman"/>
+          <w:color w:val="6A9955"/>
+          <w:sz w:val="21"/>
+          <w:szCs w:val="21"/>
+          <w:lang w:eastAsia="pt-BR"/>
+        </w:rPr>
+        <w:t>properties</w:t>
+      </w:r>
+      <w:proofErr w:type="spellEnd"/>
     </w:p>
     <w:p>
       <w:pPr>
         <w:pStyle w:val="SemEspaamento"/>
       </w:pPr>
       <w:r>
-        <w:t>No exemplo, apenas o get é permitido;</w:t>
+        <w:t xml:space="preserve">No exemplo, apenas o </w:t>
+      </w:r>
+      <w:proofErr w:type="spellStart"/>
+      <w:r>
+        <w:t>get</w:t>
+      </w:r>
+      <w:proofErr w:type="spellEnd"/>
+      <w:r>
+        <w:t xml:space="preserve"> é permitido;</w:t>
       </w:r>
     </w:p>
     <w:p>
@@ -6262,7 +7909,23 @@
         <w:pStyle w:val="Commarcadores"/>
       </w:pPr>
       <w:r>
-        <w:t>Atalho: digitar “prop” e apertar “tab”;</w:t>
+        <w:t>Atalho: digitar “</w:t>
+      </w:r>
+      <w:proofErr w:type="spellStart"/>
+      <w:r>
+        <w:t>prop</w:t>
+      </w:r>
+      <w:proofErr w:type="spellEnd"/>
+      <w:r>
+        <w:t>” e apertar “</w:t>
+      </w:r>
+      <w:proofErr w:type="spellStart"/>
+      <w:r>
+        <w:t>tab</w:t>
+      </w:r>
+      <w:proofErr w:type="spellEnd"/>
+      <w:r>
+        <w:t>”;</w:t>
       </w:r>
     </w:p>
     <w:p>
@@ -6282,7 +7945,15 @@
         <w:t xml:space="preserve">Atributos privados; Propriedades Auto implementadas; Construtores; </w:t>
       </w:r>
       <w:r>
-        <w:t>Propriedades customizadas; Outros métodos;</w:t>
+        <w:t xml:space="preserve">Propriedades customizadas; </w:t>
+      </w:r>
+      <w:proofErr w:type="gramStart"/>
+      <w:r>
+        <w:t>Outros</w:t>
+      </w:r>
+      <w:proofErr w:type="gramEnd"/>
+      <w:r>
+        <w:t xml:space="preserve"> métodos;</w:t>
       </w:r>
     </w:p>
     <w:p>
@@ -6414,7 +8085,22 @@
         </w:drawing>
       </w:r>
     </w:p>
-    <w:p/>
+    <w:p>
+      <w:pPr>
+        <w:pStyle w:val="Ttulo1"/>
+      </w:pPr>
+      <w:r>
+        <w:t>Tipos Referência</w:t>
+      </w:r>
+    </w:p>
+    <w:p>
+      <w:pPr>
+        <w:pStyle w:val="SemEspaamento"/>
+      </w:pPr>
+      <w:r>
+        <w:t>Tipos referência: Variáveis cujo tipo são classes elas apontam (fazem referência) para um endereço de memória específico:</w:t>
+      </w:r>
+    </w:p>
     <w:p>
       <w:pPr>
         <w:pStyle w:val="Commarcadores"/>
@@ -6422,7 +8108,1100 @@
           <w:ilvl w:val="0"/>
           <w:numId w:val="0"/>
         </w:numPr>
-        <w:ind w:left="360"/>
+        <w:ind w:left="360" w:hanging="360"/>
+      </w:pPr>
+      <w:r>
+        <w:rPr>
+          <w:noProof/>
+        </w:rPr>
+        <w:drawing>
+          <wp:inline distT="0" distB="0" distL="0" distR="0" wp14:anchorId="5EE1ED9E" wp14:editId="725D7088">
+            <wp:extent cx="6645910" cy="2387600"/>
+            <wp:effectExtent l="0" t="0" r="2540" b="0"/>
+            <wp:docPr id="14" name="Imagem 14" descr="Diagrama&#10;&#10;Descrição gerada automaticamente"/>
+            <wp:cNvGraphicFramePr>
+              <a:graphicFrameLocks xmlns:a="http://schemas.openxmlformats.org/drawingml/2006/main" noChangeAspect="1"/>
+            </wp:cNvGraphicFramePr>
+            <a:graphic xmlns:a="http://schemas.openxmlformats.org/drawingml/2006/main">
+              <a:graphicData uri="http://schemas.openxmlformats.org/drawingml/2006/picture">
+                <pic:pic xmlns:pic="http://schemas.openxmlformats.org/drawingml/2006/picture">
+                  <pic:nvPicPr>
+                    <pic:cNvPr id="14" name="Imagem 14" descr="Diagrama&#10;&#10;Descrição gerada automaticamente"/>
+                    <pic:cNvPicPr/>
+                  </pic:nvPicPr>
+                  <pic:blipFill>
+                    <a:blip r:embed="rId25"/>
+                    <a:stretch>
+                      <a:fillRect/>
+                    </a:stretch>
+                  </pic:blipFill>
+                  <pic:spPr>
+                    <a:xfrm>
+                      <a:off x="0" y="0"/>
+                      <a:ext cx="6645910" cy="2387600"/>
+                    </a:xfrm>
+                    <a:prstGeom prst="rect">
+                      <a:avLst/>
+                    </a:prstGeom>
+                  </pic:spPr>
+                </pic:pic>
+              </a:graphicData>
+            </a:graphic>
+          </wp:inline>
+        </w:drawing>
+      </w:r>
+    </w:p>
+    <w:p>
+      <w:pPr>
+        <w:pStyle w:val="SemEspaamento"/>
+      </w:pPr>
+      <w:r>
+        <w:t xml:space="preserve">Valor </w:t>
+      </w:r>
+      <w:proofErr w:type="spellStart"/>
+      <w:r>
+        <w:t>null</w:t>
+      </w:r>
+      <w:proofErr w:type="spellEnd"/>
+      <w:r>
+        <w:t xml:space="preserve">: Variável foi </w:t>
+      </w:r>
+      <w:proofErr w:type="gramStart"/>
+      <w:r>
+        <w:t>alocada</w:t>
+      </w:r>
+      <w:proofErr w:type="gramEnd"/>
+      <w:r>
+        <w:t xml:space="preserve"> mas não recebeu nenhum valor ou não aponta pra ninguém;</w:t>
+      </w:r>
+    </w:p>
+    <w:p>
+      <w:pPr>
+        <w:pStyle w:val="Commarcadores"/>
+        <w:numPr>
+          <w:ilvl w:val="0"/>
+          <w:numId w:val="0"/>
+        </w:numPr>
+        <w:ind w:left="360" w:hanging="360"/>
+      </w:pPr>
+    </w:p>
+    <w:p>
+      <w:pPr>
+        <w:pStyle w:val="Ttulo1"/>
+      </w:pPr>
+      <w:r>
+        <w:lastRenderedPageBreak/>
+        <w:t>Tipo Valor (Tipos básicos)</w:t>
+      </w:r>
+    </w:p>
+    <w:p>
+      <w:pPr>
+        <w:pStyle w:val="SemEspaamento"/>
+      </w:pPr>
+      <w:r>
+        <w:t xml:space="preserve">Também conhecidas como </w:t>
+      </w:r>
+      <w:proofErr w:type="spellStart"/>
+      <w:r>
+        <w:t>structs</w:t>
+      </w:r>
+      <w:proofErr w:type="spellEnd"/>
+      <w:r>
+        <w:t xml:space="preserve"> (são caixas e não ponteiros): </w:t>
+      </w:r>
+      <w:proofErr w:type="spellStart"/>
+      <w:r>
+        <w:t>Int</w:t>
+      </w:r>
+      <w:proofErr w:type="spellEnd"/>
+      <w:r>
+        <w:t xml:space="preserve">, </w:t>
+      </w:r>
+      <w:proofErr w:type="spellStart"/>
+      <w:r>
+        <w:t>long</w:t>
+      </w:r>
+      <w:proofErr w:type="spellEnd"/>
+      <w:r>
+        <w:t xml:space="preserve">, </w:t>
+      </w:r>
+      <w:proofErr w:type="spellStart"/>
+      <w:r>
+        <w:t>double</w:t>
+      </w:r>
+      <w:proofErr w:type="spellEnd"/>
+      <w:r>
+        <w:t xml:space="preserve">, </w:t>
+      </w:r>
+      <w:proofErr w:type="spellStart"/>
+      <w:r>
+        <w:t>float</w:t>
+      </w:r>
+      <w:proofErr w:type="spellEnd"/>
+      <w:r>
+        <w:t xml:space="preserve"> (...).</w:t>
+      </w:r>
+    </w:p>
+    <w:p>
+      <w:pPr>
+        <w:pStyle w:val="Commarcadores"/>
+        <w:numPr>
+          <w:ilvl w:val="0"/>
+          <w:numId w:val="0"/>
+        </w:numPr>
+        <w:ind w:left="360" w:hanging="360"/>
+      </w:pPr>
+      <w:r>
+        <w:rPr>
+          <w:noProof/>
+        </w:rPr>
+        <w:drawing>
+          <wp:inline distT="0" distB="0" distL="0" distR="0" wp14:anchorId="18487BA6" wp14:editId="4936FA19">
+            <wp:extent cx="6645910" cy="2386330"/>
+            <wp:effectExtent l="0" t="0" r="2540" b="0"/>
+            <wp:docPr id="18" name="Imagem 18" descr="Interface gráfica do usuário, Aplicativo, Word&#10;&#10;Descrição gerada automaticamente"/>
+            <wp:cNvGraphicFramePr>
+              <a:graphicFrameLocks xmlns:a="http://schemas.openxmlformats.org/drawingml/2006/main" noChangeAspect="1"/>
+            </wp:cNvGraphicFramePr>
+            <a:graphic xmlns:a="http://schemas.openxmlformats.org/drawingml/2006/main">
+              <a:graphicData uri="http://schemas.openxmlformats.org/drawingml/2006/picture">
+                <pic:pic xmlns:pic="http://schemas.openxmlformats.org/drawingml/2006/picture">
+                  <pic:nvPicPr>
+                    <pic:cNvPr id="18" name="Imagem 18" descr="Interface gráfica do usuário, Aplicativo, Word&#10;&#10;Descrição gerada automaticamente"/>
+                    <pic:cNvPicPr/>
+                  </pic:nvPicPr>
+                  <pic:blipFill>
+                    <a:blip r:embed="rId26"/>
+                    <a:stretch>
+                      <a:fillRect/>
+                    </a:stretch>
+                  </pic:blipFill>
+                  <pic:spPr>
+                    <a:xfrm>
+                      <a:off x="0" y="0"/>
+                      <a:ext cx="6645910" cy="2386330"/>
+                    </a:xfrm>
+                    <a:prstGeom prst="rect">
+                      <a:avLst/>
+                    </a:prstGeom>
+                  </pic:spPr>
+                </pic:pic>
+              </a:graphicData>
+            </a:graphic>
+          </wp:inline>
+        </w:drawing>
+      </w:r>
+    </w:p>
+    <w:p>
+      <w:pPr>
+        <w:pStyle w:val="SemEspaamento"/>
+      </w:pPr>
+      <w:r>
+        <w:t xml:space="preserve">É possível criar tipos </w:t>
+      </w:r>
+      <w:proofErr w:type="spellStart"/>
+      <w:r>
+        <w:t>structs</w:t>
+      </w:r>
+      <w:proofErr w:type="spellEnd"/>
+      <w:r>
+        <w:t>:</w:t>
+      </w:r>
+    </w:p>
+    <w:p>
+      <w:pPr>
+        <w:pStyle w:val="Commarcadores"/>
+        <w:numPr>
+          <w:ilvl w:val="0"/>
+          <w:numId w:val="0"/>
+        </w:numPr>
+        <w:ind w:left="360" w:hanging="360"/>
+        <w:jc w:val="center"/>
+      </w:pPr>
+      <w:r>
+        <w:rPr>
+          <w:noProof/>
+        </w:rPr>
+        <w:drawing>
+          <wp:inline distT="0" distB="0" distL="0" distR="0" wp14:anchorId="4676CA44" wp14:editId="7ABC6140">
+            <wp:extent cx="3640347" cy="1802329"/>
+            <wp:effectExtent l="0" t="0" r="0" b="7620"/>
+            <wp:docPr id="21" name="Imagem 21" descr="Texto&#10;&#10;Descrição gerada automaticamente"/>
+            <wp:cNvGraphicFramePr>
+              <a:graphicFrameLocks xmlns:a="http://schemas.openxmlformats.org/drawingml/2006/main" noChangeAspect="1"/>
+            </wp:cNvGraphicFramePr>
+            <a:graphic xmlns:a="http://schemas.openxmlformats.org/drawingml/2006/main">
+              <a:graphicData uri="http://schemas.openxmlformats.org/drawingml/2006/picture">
+                <pic:pic xmlns:pic="http://schemas.openxmlformats.org/drawingml/2006/picture">
+                  <pic:nvPicPr>
+                    <pic:cNvPr id="21" name="Imagem 21" descr="Texto&#10;&#10;Descrição gerada automaticamente"/>
+                    <pic:cNvPicPr/>
+                  </pic:nvPicPr>
+                  <pic:blipFill>
+                    <a:blip r:embed="rId27"/>
+                    <a:stretch>
+                      <a:fillRect/>
+                    </a:stretch>
+                  </pic:blipFill>
+                  <pic:spPr>
+                    <a:xfrm>
+                      <a:off x="0" y="0"/>
+                      <a:ext cx="3647675" cy="1805957"/>
+                    </a:xfrm>
+                    <a:prstGeom prst="rect">
+                      <a:avLst/>
+                    </a:prstGeom>
+                  </pic:spPr>
+                </pic:pic>
+              </a:graphicData>
+            </a:graphic>
+          </wp:inline>
+        </w:drawing>
+      </w:r>
+    </w:p>
+    <w:p>
+      <w:pPr>
+        <w:pStyle w:val="Ttulo1"/>
+      </w:pPr>
+      <w:r>
+        <w:t>Valores Padrão</w:t>
+      </w:r>
+    </w:p>
+    <w:p>
+      <w:pPr>
+        <w:pStyle w:val="SemEspaamento"/>
+      </w:pPr>
+      <w:r>
+        <w:t xml:space="preserve">Quando alocamos qualquer tipo estruturado, valores padrão são </w:t>
+      </w:r>
+      <w:r>
+        <w:t>atribuídos</w:t>
+      </w:r>
+      <w:r>
+        <w:t>:</w:t>
+      </w:r>
+    </w:p>
+    <w:p>
+      <w:pPr>
+        <w:pStyle w:val="Commarcadores"/>
+        <w:tabs>
+          <w:tab w:val="clear" w:pos="360"/>
+          <w:tab w:val="num" w:pos="720"/>
+        </w:tabs>
+        <w:ind w:left="720"/>
+      </w:pPr>
+      <w:r>
+        <w:t>Números: 0;</w:t>
+      </w:r>
+    </w:p>
+    <w:p>
+      <w:pPr>
+        <w:pStyle w:val="Commarcadores"/>
+        <w:tabs>
+          <w:tab w:val="clear" w:pos="360"/>
+          <w:tab w:val="num" w:pos="720"/>
+        </w:tabs>
+        <w:ind w:left="720"/>
+      </w:pPr>
+      <w:r>
+        <w:t>Booleanos: False;</w:t>
+      </w:r>
+    </w:p>
+    <w:p>
+      <w:pPr>
+        <w:pStyle w:val="Commarcadores"/>
+        <w:tabs>
+          <w:tab w:val="clear" w:pos="360"/>
+          <w:tab w:val="num" w:pos="720"/>
+        </w:tabs>
+        <w:ind w:left="720"/>
+      </w:pPr>
+      <w:r>
+        <w:t>Caractere: código ‘0’;</w:t>
+      </w:r>
+    </w:p>
+    <w:p>
+      <w:pPr>
+        <w:pStyle w:val="Commarcadores"/>
+        <w:tabs>
+          <w:tab w:val="clear" w:pos="360"/>
+          <w:tab w:val="num" w:pos="720"/>
+        </w:tabs>
+        <w:ind w:left="720"/>
+      </w:pPr>
+      <w:r>
+        <w:t xml:space="preserve">Objeto: </w:t>
+      </w:r>
+      <w:proofErr w:type="spellStart"/>
+      <w:r>
+        <w:t>null</w:t>
+      </w:r>
+      <w:proofErr w:type="spellEnd"/>
+      <w:r>
+        <w:t>;</w:t>
+      </w:r>
+    </w:p>
+    <w:p>
+      <w:pPr>
+        <w:pStyle w:val="SemEspaamento"/>
+      </w:pPr>
+      <w:r>
+        <w:t xml:space="preserve">Uma variável só será acessada caso ela seja atribuída. Se for apenas declarada, o compilador não permite operações com </w:t>
+      </w:r>
+      <w:r>
+        <w:t>elas</w:t>
+      </w:r>
+      <w:r>
+        <w:t>;</w:t>
+      </w:r>
+    </w:p>
+    <w:p>
+      <w:pPr>
+        <w:pStyle w:val="Ttulo1"/>
+      </w:pPr>
+      <w:r>
+        <w:t xml:space="preserve">Tipo </w:t>
+      </w:r>
+      <w:r>
+        <w:t>Classe</w:t>
+      </w:r>
+      <w:r>
+        <w:t xml:space="preserve"> x Tipo </w:t>
+      </w:r>
+      <w:proofErr w:type="spellStart"/>
+      <w:r>
+        <w:t>Struct</w:t>
+      </w:r>
+      <w:proofErr w:type="spellEnd"/>
+    </w:p>
+    <w:p>
+      <w:pPr>
+        <w:jc w:val="center"/>
+      </w:pPr>
+      <w:r>
+        <w:rPr>
+          <w:noProof/>
+        </w:rPr>
+        <w:drawing>
+          <wp:inline distT="0" distB="0" distL="0" distR="0" wp14:anchorId="55D6AA19" wp14:editId="44734E46">
+            <wp:extent cx="5020574" cy="2398036"/>
+            <wp:effectExtent l="0" t="0" r="8890" b="2540"/>
+            <wp:docPr id="22" name="Imagem 22" descr="Texto, Tabela&#10;&#10;Descrição gerada automaticamente"/>
+            <wp:cNvGraphicFramePr>
+              <a:graphicFrameLocks xmlns:a="http://schemas.openxmlformats.org/drawingml/2006/main" noChangeAspect="1"/>
+            </wp:cNvGraphicFramePr>
+            <a:graphic xmlns:a="http://schemas.openxmlformats.org/drawingml/2006/main">
+              <a:graphicData uri="http://schemas.openxmlformats.org/drawingml/2006/picture">
+                <pic:pic xmlns:pic="http://schemas.openxmlformats.org/drawingml/2006/picture">
+                  <pic:nvPicPr>
+                    <pic:cNvPr id="22" name="Imagem 22" descr="Texto, Tabela&#10;&#10;Descrição gerada automaticamente"/>
+                    <pic:cNvPicPr/>
+                  </pic:nvPicPr>
+                  <pic:blipFill>
+                    <a:blip r:embed="rId28"/>
+                    <a:stretch>
+                      <a:fillRect/>
+                    </a:stretch>
+                  </pic:blipFill>
+                  <pic:spPr>
+                    <a:xfrm>
+                      <a:off x="0" y="0"/>
+                      <a:ext cx="5033393" cy="2404159"/>
+                    </a:xfrm>
+                    <a:prstGeom prst="rect">
+                      <a:avLst/>
+                    </a:prstGeom>
+                  </pic:spPr>
+                </pic:pic>
+              </a:graphicData>
+            </a:graphic>
+          </wp:inline>
+        </w:drawing>
+      </w:r>
+    </w:p>
+    <w:p>
+      <w:pPr>
+        <w:pStyle w:val="Ttulo1"/>
+      </w:pPr>
+      <w:proofErr w:type="spellStart"/>
+      <w:r>
+        <w:lastRenderedPageBreak/>
+        <w:t>Desalocação</w:t>
+      </w:r>
+      <w:proofErr w:type="spellEnd"/>
+      <w:r>
+        <w:t xml:space="preserve"> </w:t>
+      </w:r>
+      <w:r>
+        <w:t>de Memória</w:t>
+      </w:r>
+    </w:p>
+    <w:p>
+      <w:pPr>
+        <w:pStyle w:val="SemEspaamento"/>
+      </w:pPr>
+      <w:proofErr w:type="spellStart"/>
+      <w:r>
+        <w:t>Garbage</w:t>
+      </w:r>
+      <w:proofErr w:type="spellEnd"/>
+      <w:r>
+        <w:t xml:space="preserve"> coletor: Processo que automatiza o gerenciamento de memória de um programa em execução. </w:t>
+      </w:r>
+    </w:p>
+    <w:p>
+      <w:pPr>
+        <w:pStyle w:val="SemEspaamento"/>
+      </w:pPr>
+      <w:r>
+        <w:t xml:space="preserve">O </w:t>
+      </w:r>
+      <w:proofErr w:type="spellStart"/>
+      <w:r>
+        <w:t>garbage</w:t>
+      </w:r>
+      <w:proofErr w:type="spellEnd"/>
+      <w:r>
+        <w:t xml:space="preserve"> </w:t>
+      </w:r>
+      <w:proofErr w:type="spellStart"/>
+      <w:r>
+        <w:t>collector</w:t>
+      </w:r>
+      <w:proofErr w:type="spellEnd"/>
+      <w:r>
+        <w:t xml:space="preserve"> monitora os objetos alocados dinamicamente pelo programa (no </w:t>
+      </w:r>
+      <w:proofErr w:type="spellStart"/>
+      <w:r>
+        <w:t>heap</w:t>
+      </w:r>
+      <w:proofErr w:type="spellEnd"/>
+      <w:r>
+        <w:t>), desalocando aqueles que não estão mais sendo utilizados.</w:t>
+      </w:r>
+    </w:p>
+    <w:p>
+      <w:pPr>
+        <w:pStyle w:val="Commarcadores"/>
+      </w:pPr>
+      <w:r>
+        <w:t xml:space="preserve">No momento em que um objeto, armazenado no </w:t>
+      </w:r>
+      <w:proofErr w:type="spellStart"/>
+      <w:r>
+        <w:t>Heap</w:t>
+      </w:r>
+      <w:proofErr w:type="spellEnd"/>
+      <w:r>
+        <w:t xml:space="preserve">, perde sua referência (variável na </w:t>
+      </w:r>
+      <w:proofErr w:type="spellStart"/>
+      <w:r>
+        <w:t>stack</w:t>
+      </w:r>
+      <w:proofErr w:type="spellEnd"/>
+      <w:r>
+        <w:t xml:space="preserve">) o </w:t>
+      </w:r>
+      <w:proofErr w:type="spellStart"/>
+      <w:r>
+        <w:t>Garbage</w:t>
+      </w:r>
+      <w:proofErr w:type="spellEnd"/>
+      <w:r>
+        <w:t xml:space="preserve"> Coletor desaloca es objeto da memória em um momento futuro;</w:t>
+      </w:r>
+    </w:p>
+    <w:p>
+      <w:pPr>
+        <w:pStyle w:val="Commarcadores"/>
+        <w:numPr>
+          <w:ilvl w:val="0"/>
+          <w:numId w:val="0"/>
+        </w:numPr>
+        <w:ind w:left="360" w:hanging="360"/>
+      </w:pPr>
+      <w:r>
+        <w:rPr>
+          <w:noProof/>
+        </w:rPr>
+        <w:drawing>
+          <wp:inline distT="0" distB="0" distL="0" distR="0" wp14:anchorId="3FEA9DEE" wp14:editId="0CB30C3A">
+            <wp:extent cx="6645910" cy="2395855"/>
+            <wp:effectExtent l="0" t="0" r="2540" b="4445"/>
+            <wp:docPr id="23" name="Imagem 23" descr="Interface gráfica do usuário, Aplicativo&#10;&#10;Descrição gerada automaticamente com confiança média"/>
+            <wp:cNvGraphicFramePr>
+              <a:graphicFrameLocks xmlns:a="http://schemas.openxmlformats.org/drawingml/2006/main" noChangeAspect="1"/>
+            </wp:cNvGraphicFramePr>
+            <a:graphic xmlns:a="http://schemas.openxmlformats.org/drawingml/2006/main">
+              <a:graphicData uri="http://schemas.openxmlformats.org/drawingml/2006/picture">
+                <pic:pic xmlns:pic="http://schemas.openxmlformats.org/drawingml/2006/picture">
+                  <pic:nvPicPr>
+                    <pic:cNvPr id="23" name="Imagem 23" descr="Interface gráfica do usuário, Aplicativo&#10;&#10;Descrição gerada automaticamente com confiança média"/>
+                    <pic:cNvPicPr/>
+                  </pic:nvPicPr>
+                  <pic:blipFill>
+                    <a:blip r:embed="rId29"/>
+                    <a:stretch>
+                      <a:fillRect/>
+                    </a:stretch>
+                  </pic:blipFill>
+                  <pic:spPr>
+                    <a:xfrm>
+                      <a:off x="0" y="0"/>
+                      <a:ext cx="6645910" cy="2395855"/>
+                    </a:xfrm>
+                    <a:prstGeom prst="rect">
+                      <a:avLst/>
+                    </a:prstGeom>
+                  </pic:spPr>
+                </pic:pic>
+              </a:graphicData>
+            </a:graphic>
+          </wp:inline>
+        </w:drawing>
+      </w:r>
+    </w:p>
+    <w:p>
+      <w:pPr>
+        <w:pStyle w:val="Ttulo1"/>
+      </w:pPr>
+      <w:proofErr w:type="spellStart"/>
+      <w:r>
+        <w:t>Desalocação</w:t>
+      </w:r>
+      <w:proofErr w:type="spellEnd"/>
+      <w:r>
+        <w:t xml:space="preserve"> por Escopo</w:t>
+      </w:r>
+    </w:p>
+    <w:p>
+      <w:pPr>
+        <w:pStyle w:val="SemEspaamento"/>
+      </w:pPr>
+      <w:r>
+        <w:t xml:space="preserve">Uma variável declarada dentro de um escopo específico, </w:t>
+      </w:r>
+      <w:r>
+        <w:t>quando o programa</w:t>
+      </w:r>
+      <w:r>
+        <w:t xml:space="preserve"> sai desse escopo</w:t>
+      </w:r>
+      <w:r>
+        <w:t>, a</w:t>
+      </w:r>
+      <w:r>
+        <w:t xml:space="preserve"> variável é desalocada</w:t>
+      </w:r>
+      <w:r>
+        <w:t xml:space="preserve"> automaticamente</w:t>
+      </w:r>
+      <w:r>
+        <w:t>.</w:t>
+      </w:r>
+    </w:p>
+    <w:p>
+      <w:pPr>
+        <w:pStyle w:val="Ttulo1"/>
+      </w:pPr>
+      <w:proofErr w:type="spellStart"/>
+      <w:r>
+        <w:t>Nullable</w:t>
+      </w:r>
+      <w:proofErr w:type="spellEnd"/>
+    </w:p>
+    <w:p>
+      <w:pPr>
+        <w:pStyle w:val="SemEspaamento"/>
+      </w:pPr>
+      <w:r>
+        <w:t xml:space="preserve">Recurso para que </w:t>
+      </w:r>
+      <w:proofErr w:type="spellStart"/>
+      <w:r>
+        <w:t>structs</w:t>
+      </w:r>
+      <w:proofErr w:type="spellEnd"/>
+      <w:r>
+        <w:t xml:space="preserve"> recebam valor nulo (contexto: campos do banco de dados que não são obrigatórios e serão utilizados para algum processamento);</w:t>
+      </w:r>
+    </w:p>
+    <w:p>
+      <w:pPr>
+        <w:pStyle w:val="Commarcadores"/>
+      </w:pPr>
+      <w:r>
+        <w:t>Ao declarar a variável acrescentar “?”</w:t>
+      </w:r>
+      <w:r>
+        <w:t xml:space="preserve"> após o tipo</w:t>
+      </w:r>
+      <w:r>
+        <w:t xml:space="preserve">: </w:t>
+      </w:r>
+    </w:p>
+    <w:p>
+      <w:pPr>
+        <w:pStyle w:val="Commarcadores"/>
+        <w:tabs>
+          <w:tab w:val="clear" w:pos="360"/>
+          <w:tab w:val="num" w:pos="720"/>
+        </w:tabs>
+        <w:ind w:left="720"/>
+      </w:pPr>
+      <w:proofErr w:type="spellStart"/>
+      <w:r>
+        <w:t>double</w:t>
+      </w:r>
+      <w:proofErr w:type="spellEnd"/>
+      <w:r>
+        <w:t xml:space="preserve"> x = </w:t>
+      </w:r>
+      <w:proofErr w:type="spellStart"/>
+      <w:r>
+        <w:t>null</w:t>
+      </w:r>
+      <w:proofErr w:type="spellEnd"/>
+      <w:r>
+        <w:t>;</w:t>
+      </w:r>
+      <w:r>
+        <w:t xml:space="preserve"> //(erro)</w:t>
+      </w:r>
+    </w:p>
+    <w:p>
+      <w:pPr>
+        <w:pStyle w:val="Commarcadores"/>
+        <w:tabs>
+          <w:tab w:val="clear" w:pos="360"/>
+          <w:tab w:val="num" w:pos="720"/>
+        </w:tabs>
+        <w:ind w:left="720"/>
+      </w:pPr>
+      <w:proofErr w:type="spellStart"/>
+      <w:r>
+        <w:t>Nullable</w:t>
+      </w:r>
+      <w:proofErr w:type="spellEnd"/>
+      <w:r>
+        <w:t>&lt;</w:t>
+      </w:r>
+      <w:proofErr w:type="spellStart"/>
+      <w:r>
+        <w:t>double</w:t>
+      </w:r>
+      <w:proofErr w:type="spellEnd"/>
+      <w:r>
+        <w:t xml:space="preserve">&gt; x = </w:t>
+      </w:r>
+      <w:proofErr w:type="spellStart"/>
+      <w:r>
+        <w:t>null</w:t>
+      </w:r>
+      <w:proofErr w:type="spellEnd"/>
+      <w:r>
+        <w:t>;</w:t>
+      </w:r>
+      <w:r>
+        <w:t xml:space="preserve"> //OK</w:t>
+      </w:r>
+    </w:p>
+    <w:p>
+      <w:pPr>
+        <w:pStyle w:val="Commarcadores"/>
+        <w:tabs>
+          <w:tab w:val="clear" w:pos="360"/>
+          <w:tab w:val="num" w:pos="720"/>
+        </w:tabs>
+        <w:ind w:left="720"/>
+      </w:pPr>
+      <w:r>
+        <w:t xml:space="preserve">Forma simplificada: </w:t>
+      </w:r>
+      <w:proofErr w:type="spellStart"/>
+      <w:r>
+        <w:t>double</w:t>
+      </w:r>
+      <w:proofErr w:type="spellEnd"/>
+      <w:r>
+        <w:t xml:space="preserve">? X = </w:t>
+      </w:r>
+      <w:proofErr w:type="spellStart"/>
+      <w:r>
+        <w:t>null</w:t>
+      </w:r>
+      <w:proofErr w:type="spellEnd"/>
+      <w:r>
+        <w:t>; //OK</w:t>
+      </w:r>
+    </w:p>
+    <w:p>
+      <w:pPr>
+        <w:pStyle w:val="SemEspaamento"/>
+      </w:pPr>
+      <w:r>
+        <w:t>Métodos:</w:t>
+      </w:r>
+    </w:p>
+    <w:p>
+      <w:pPr>
+        <w:pStyle w:val="Commarcadores"/>
+        <w:tabs>
+          <w:tab w:val="clear" w:pos="360"/>
+          <w:tab w:val="num" w:pos="720"/>
+        </w:tabs>
+        <w:ind w:left="720"/>
+      </w:pPr>
+      <w:proofErr w:type="spellStart"/>
+      <w:r>
+        <w:t>GetValueOrDefault</w:t>
+      </w:r>
+      <w:proofErr w:type="spellEnd"/>
+      <w:r>
+        <w:t>: Retorna o valor ou default (</w:t>
+      </w:r>
+      <w:hyperlink r:id="rId30" w:history="1">
+        <w:r>
+          <w:rPr>
+            <w:rStyle w:val="Hyperlink"/>
+          </w:rPr>
+          <w:t>https://docs.microsoft.com/en-us/dotnet/csharp/language-reference/operators/default</w:t>
+        </w:r>
+      </w:hyperlink>
+      <w:r>
+        <w:t>).</w:t>
+      </w:r>
+    </w:p>
+    <w:p>
+      <w:pPr>
+        <w:pStyle w:val="Commarcadores"/>
+        <w:tabs>
+          <w:tab w:val="clear" w:pos="360"/>
+          <w:tab w:val="num" w:pos="720"/>
+        </w:tabs>
+        <w:ind w:left="720"/>
+      </w:pPr>
+      <w:proofErr w:type="spellStart"/>
+      <w:r>
+        <w:t>HasValue</w:t>
+      </w:r>
+      <w:proofErr w:type="spellEnd"/>
+      <w:r>
+        <w:t>:</w:t>
+      </w:r>
+      <w:r>
+        <w:t xml:space="preserve"> </w:t>
+      </w:r>
+      <w:proofErr w:type="spellStart"/>
+      <w:r>
+        <w:t>True</w:t>
+      </w:r>
+      <w:proofErr w:type="spellEnd"/>
+      <w:r>
+        <w:t xml:space="preserve"> (possui um valor) </w:t>
+      </w:r>
+      <w:proofErr w:type="gramStart"/>
+      <w:r>
+        <w:t>ou False</w:t>
+      </w:r>
+      <w:proofErr w:type="gramEnd"/>
+      <w:r>
+        <w:t xml:space="preserve"> (</w:t>
+      </w:r>
+      <w:proofErr w:type="spellStart"/>
+      <w:r>
+        <w:t>null</w:t>
+      </w:r>
+      <w:proofErr w:type="spellEnd"/>
+      <w:r>
+        <w:t>).</w:t>
+      </w:r>
+    </w:p>
+    <w:p>
+      <w:pPr>
+        <w:pStyle w:val="Commarcadores"/>
+        <w:tabs>
+          <w:tab w:val="clear" w:pos="360"/>
+          <w:tab w:val="num" w:pos="720"/>
+        </w:tabs>
+        <w:ind w:left="720"/>
+      </w:pPr>
+      <w:proofErr w:type="spellStart"/>
+      <w:r>
+        <w:t>Value</w:t>
+      </w:r>
+      <w:proofErr w:type="spellEnd"/>
+      <w:r>
+        <w:t xml:space="preserve">: </w:t>
+      </w:r>
+      <w:r>
+        <w:t xml:space="preserve">Retorna o valor da variável (ou uma exceção se for </w:t>
+      </w:r>
+      <w:proofErr w:type="spellStart"/>
+      <w:r>
+        <w:t>null</w:t>
+      </w:r>
+      <w:proofErr w:type="spellEnd"/>
+      <w:r>
+        <w:t>);</w:t>
+      </w:r>
+    </w:p>
+    <w:p>
+      <w:pPr>
+        <w:pStyle w:val="SemEspaamento"/>
+      </w:pPr>
+      <w:r>
+        <w:t xml:space="preserve">Operador de coalescência nula (??): Atribui um valor a variável caso ela seja nula; </w:t>
+      </w:r>
+    </w:p>
+    <w:p>
+      <w:pPr>
+        <w:pStyle w:val="Commarcadores"/>
+        <w:tabs>
+          <w:tab w:val="clear" w:pos="360"/>
+          <w:tab w:val="num" w:pos="720"/>
+        </w:tabs>
+        <w:ind w:left="720"/>
+      </w:pPr>
+      <w:r>
+        <w:t xml:space="preserve">Double y = </w:t>
+      </w:r>
+      <w:proofErr w:type="gramStart"/>
+      <w:r>
+        <w:t>x ??</w:t>
+      </w:r>
+      <w:proofErr w:type="gramEnd"/>
+      <w:r>
+        <w:t xml:space="preserve"> 0.0 //Se x for nula y receberá 0.0</w:t>
+      </w:r>
+      <w:r>
+        <w:t>.</w:t>
+      </w:r>
+    </w:p>
+    <w:p>
+      <w:pPr>
+        <w:pStyle w:val="Commarcadores"/>
+        <w:numPr>
+          <w:ilvl w:val="0"/>
+          <w:numId w:val="0"/>
+        </w:numPr>
+        <w:ind w:left="360" w:hanging="360"/>
+      </w:pPr>
+    </w:p>
+    <w:p>
+      <w:pPr>
+        <w:pStyle w:val="Ttulo1"/>
+      </w:pPr>
+      <w:r>
+        <w:t>Vetores</w:t>
+      </w:r>
+    </w:p>
+    <w:p>
+      <w:pPr>
+        <w:pStyle w:val="SemEspaamento"/>
+      </w:pPr>
+      <w:r>
+        <w:t>Arranjos de dados unidimensionais (todos elementos do mesmo tipo);</w:t>
+      </w:r>
+    </w:p>
+    <w:p>
+      <w:pPr>
+        <w:pStyle w:val="SemEspaamento"/>
+      </w:pPr>
+      <w:r>
+        <w:t>Primeira posição 0;</w:t>
+      </w:r>
+    </w:p>
+    <w:p>
+      <w:pPr>
+        <w:pStyle w:val="SemEspaamento"/>
+      </w:pPr>
+      <w:r>
+        <w:t>Alocado em um bloco contíguo de memória;</w:t>
+      </w:r>
+    </w:p>
+    <w:p>
+      <w:pPr>
+        <w:pStyle w:val="SemEspaamento"/>
+      </w:pPr>
+      <w:r>
+        <w:t>Vantagens: Acesso imediato;</w:t>
+      </w:r>
+    </w:p>
+    <w:p>
+      <w:pPr>
+        <w:pStyle w:val="SemEspaamento"/>
+      </w:pPr>
+      <w:r>
+        <w:t xml:space="preserve">Desvantagem: Tamanho fixo; inserção e deleção são </w:t>
+      </w:r>
+      <w:proofErr w:type="gramStart"/>
+      <w:r>
+        <w:t>dificultosos</w:t>
+      </w:r>
+      <w:proofErr w:type="gramEnd"/>
+      <w:r>
+        <w:t xml:space="preserve">; </w:t>
+      </w:r>
+    </w:p>
+    <w:p>
+      <w:pPr>
+        <w:pStyle w:val="Commarcadores"/>
+      </w:pPr>
+      <w:r>
+        <w:t xml:space="preserve">Declaração: </w:t>
+      </w:r>
+    </w:p>
+    <w:p>
+      <w:pPr>
+        <w:shd w:val="clear" w:color="auto" w:fill="1E1E1E"/>
+        <w:spacing w:after="0" w:line="285" w:lineRule="atLeast"/>
+        <w:jc w:val="left"/>
+        <w:rPr>
+          <w:rFonts w:ascii="Consolas" w:eastAsia="Times New Roman" w:hAnsi="Consolas" w:cs="Times New Roman"/>
+          <w:color w:val="D4D4D4"/>
+          <w:sz w:val="21"/>
+          <w:szCs w:val="21"/>
+          <w:lang w:eastAsia="pt-BR"/>
+        </w:rPr>
+      </w:pPr>
+      <w:proofErr w:type="spellStart"/>
+      <w:proofErr w:type="gramStart"/>
+      <w:r>
+        <w:rPr>
+          <w:rFonts w:ascii="Consolas" w:eastAsia="Times New Roman" w:hAnsi="Consolas" w:cs="Times New Roman"/>
+          <w:color w:val="569CD6"/>
+          <w:sz w:val="21"/>
+          <w:szCs w:val="21"/>
+          <w:lang w:eastAsia="pt-BR"/>
+        </w:rPr>
+        <w:t>double</w:t>
+      </w:r>
+      <w:proofErr w:type="spellEnd"/>
+      <w:r>
+        <w:rPr>
+          <w:rFonts w:ascii="Consolas" w:eastAsia="Times New Roman" w:hAnsi="Consolas" w:cs="Times New Roman"/>
+          <w:color w:val="D4D4D4"/>
+          <w:sz w:val="21"/>
+          <w:szCs w:val="21"/>
+          <w:lang w:eastAsia="pt-BR"/>
+        </w:rPr>
+        <w:t>[</w:t>
+      </w:r>
+      <w:proofErr w:type="gramEnd"/>
+      <w:r>
+        <w:rPr>
+          <w:rFonts w:ascii="Consolas" w:eastAsia="Times New Roman" w:hAnsi="Consolas" w:cs="Times New Roman"/>
+          <w:color w:val="D4D4D4"/>
+          <w:sz w:val="21"/>
+          <w:szCs w:val="21"/>
+          <w:lang w:eastAsia="pt-BR"/>
+        </w:rPr>
+        <w:t xml:space="preserve">] </w:t>
+      </w:r>
+      <w:r>
+        <w:rPr>
+          <w:rFonts w:ascii="Consolas" w:eastAsia="Times New Roman" w:hAnsi="Consolas" w:cs="Times New Roman"/>
+          <w:color w:val="9CDCFE"/>
+          <w:sz w:val="21"/>
+          <w:szCs w:val="21"/>
+          <w:lang w:eastAsia="pt-BR"/>
+        </w:rPr>
+        <w:t>alturas</w:t>
+      </w:r>
+      <w:r>
+        <w:rPr>
+          <w:rFonts w:ascii="Consolas" w:eastAsia="Times New Roman" w:hAnsi="Consolas" w:cs="Times New Roman"/>
+          <w:color w:val="D4D4D4"/>
+          <w:sz w:val="21"/>
+          <w:szCs w:val="21"/>
+          <w:lang w:eastAsia="pt-BR"/>
+        </w:rPr>
+        <w:t xml:space="preserve"> = </w:t>
+      </w:r>
+      <w:r>
+        <w:rPr>
+          <w:rFonts w:ascii="Consolas" w:eastAsia="Times New Roman" w:hAnsi="Consolas" w:cs="Times New Roman"/>
+          <w:color w:val="569CD6"/>
+          <w:sz w:val="21"/>
+          <w:szCs w:val="21"/>
+          <w:lang w:eastAsia="pt-BR"/>
+        </w:rPr>
+        <w:t>new</w:t>
+      </w:r>
+      <w:r>
+        <w:rPr>
+          <w:rFonts w:ascii="Consolas" w:eastAsia="Times New Roman" w:hAnsi="Consolas" w:cs="Times New Roman"/>
+          <w:color w:val="D4D4D4"/>
+          <w:sz w:val="21"/>
+          <w:szCs w:val="21"/>
+          <w:lang w:eastAsia="pt-BR"/>
+        </w:rPr>
+        <w:t xml:space="preserve"> </w:t>
+      </w:r>
+      <w:proofErr w:type="spellStart"/>
+      <w:r>
+        <w:rPr>
+          <w:rFonts w:ascii="Consolas" w:eastAsia="Times New Roman" w:hAnsi="Consolas" w:cs="Times New Roman"/>
+          <w:color w:val="569CD6"/>
+          <w:sz w:val="21"/>
+          <w:szCs w:val="21"/>
+          <w:lang w:eastAsia="pt-BR"/>
+        </w:rPr>
+        <w:t>double</w:t>
+      </w:r>
+      <w:proofErr w:type="spellEnd"/>
+      <w:r>
+        <w:rPr>
+          <w:rFonts w:ascii="Consolas" w:eastAsia="Times New Roman" w:hAnsi="Consolas" w:cs="Times New Roman"/>
+          <w:color w:val="D4D4D4"/>
+          <w:sz w:val="21"/>
+          <w:szCs w:val="21"/>
+          <w:lang w:eastAsia="pt-BR"/>
+        </w:rPr>
+        <w:t>[</w:t>
+      </w:r>
+      <w:r>
+        <w:rPr>
+          <w:rFonts w:ascii="Consolas" w:eastAsia="Times New Roman" w:hAnsi="Consolas" w:cs="Times New Roman"/>
+          <w:color w:val="9CDCFE"/>
+          <w:sz w:val="21"/>
+          <w:szCs w:val="21"/>
+          <w:lang w:eastAsia="pt-BR"/>
+        </w:rPr>
+        <w:t>num</w:t>
+      </w:r>
+      <w:r>
+        <w:rPr>
+          <w:rFonts w:ascii="Consolas" w:eastAsia="Times New Roman" w:hAnsi="Consolas" w:cs="Times New Roman"/>
+          <w:color w:val="D4D4D4"/>
+          <w:sz w:val="21"/>
+          <w:szCs w:val="21"/>
+          <w:lang w:eastAsia="pt-BR"/>
+        </w:rPr>
+        <w:t>];</w:t>
+      </w:r>
+    </w:p>
+    <w:p>
+      <w:pPr>
+        <w:pStyle w:val="Commarcadores"/>
+        <w:numPr>
+          <w:ilvl w:val="0"/>
+          <w:numId w:val="0"/>
+        </w:numPr>
+        <w:ind w:left="360" w:hanging="360"/>
+      </w:pPr>
+    </w:p>
+    <w:p>
+      <w:pPr>
+        <w:pStyle w:val="Commarcadores"/>
+        <w:numPr>
+          <w:ilvl w:val="0"/>
+          <w:numId w:val="0"/>
+        </w:numPr>
+        <w:ind w:left="360" w:hanging="360"/>
       </w:pPr>
     </w:p>
     <w:sectPr>
@@ -6440,7 +9219,7 @@
   <w:abstractNum w:abstractNumId="0" w15:restartNumberingAfterBreak="0">
     <w:nsid w:val="FFFFFF89"/>
     <w:multiLevelType w:val="singleLevel"/>
-    <w:tmpl w:val="442816E0"/>
+    <w:tmpl w:val="A1C45E06"/>
     <w:lvl w:ilvl="0">
       <w:start w:val="1"/>
       <w:numFmt w:val="bullet"/>

</xml_diff>